<commit_message>
udpate on images references
</commit_message>
<xml_diff>
--- a/TG1/TG - Modelo - Modalidade 4 - Tecnologico ou Cientifico.docx
+++ b/TG1/TG - Modelo - Modalidade 4 - Tecnologico ou Cientifico.docx
@@ -1363,7 +1363,7 @@
                             </w:r>
                             <w:r>
                               <w:rPr>
-                                <w:color w:val="00B050"/>
+                                <w:color w:val="000000" w:themeColor="text1"/>
                                 <w:sz w:val="20"/>
                                 <w:szCs w:val="20"/>
                               </w:rPr>
@@ -1795,7 +1795,7 @@
                       </w:r>
                       <w:r>
                         <w:rPr>
-                          <w:color w:val="00B050"/>
+                          <w:color w:val="000000" w:themeColor="text1"/>
                           <w:sz w:val="20"/>
                           <w:szCs w:val="20"/>
                         </w:rPr>
@@ -1977,15 +1977,7 @@
         <w:t>999f</w:t>
       </w:r>
       <w:r>
-        <w:t xml:space="preserve">. Trabalho de Graduação - FATEC de São José dos Campos: Professor </w:t>
-      </w:r>
-      <w:proofErr w:type="spellStart"/>
-      <w:r>
-        <w:t>Jessen</w:t>
-      </w:r>
-      <w:proofErr w:type="spellEnd"/>
-      <w:r>
-        <w:t xml:space="preserve"> Vidal.</w:t>
+        <w:t>. Trabalho de Graduação - FATEC de São José dos Campos: Professor Jessen Vidal.</w:t>
       </w:r>
     </w:p>
     <w:p/>
@@ -2074,15 +2066,7 @@
         <w:spacing w:line="240" w:lineRule="auto"/>
       </w:pPr>
       <w:r>
-        <w:t xml:space="preserve">É concedida à FATEC de São José dos Campos: Professor </w:t>
-      </w:r>
-      <w:proofErr w:type="spellStart"/>
-      <w:r>
-        <w:t>Jessen</w:t>
-      </w:r>
-      <w:proofErr w:type="spellEnd"/>
-      <w:r>
-        <w:t xml:space="preserve"> Vidal permissão para reproduzir cópias deste Trabalho e para emprestar ou vender cópias somente para propósitos acadêmicos e científicos. O autor reserva outros direitos de publicação e nenhuma parte deste Trabalho pode ser reproduzida sem a autorização do autor.</w:t>
+        <w:t>É concedida à FATEC de São José dos Campos: Professor Jessen Vidal permissão para reproduzir cópias deste Trabalho e para emprestar ou vender cópias somente para propósitos acadêmicos e científicos. O autor reserva outros direitos de publicação e nenhuma parte deste Trabalho pode ser reproduzida sem a autorização do autor.</w:t>
       </w:r>
     </w:p>
     <w:p>
@@ -2160,21 +2144,7 @@
               <w:rPr>
                 <w:color w:val="000000" w:themeColor="text1"/>
               </w:rPr>
-              <w:t xml:space="preserve">Avenida Pedro </w:t>
-            </w:r>
-            <w:proofErr w:type="spellStart"/>
-            <w:r>
-              <w:rPr>
-                <w:color w:val="000000" w:themeColor="text1"/>
-              </w:rPr>
-              <w:t>Friggi</w:t>
-            </w:r>
-            <w:proofErr w:type="spellEnd"/>
-            <w:r>
-              <w:rPr>
-                <w:color w:val="000000" w:themeColor="text1"/>
-              </w:rPr>
-              <w:t>, 3100 – Bloco 12 Apto 34</w:t>
+              <w:t>Avenida Pedro Friggi, 3100 – Bloco 12 Apto 34</w:t>
             </w:r>
           </w:p>
           <w:p>
@@ -2522,32 +2492,40 @@
       <w:pPr>
         <w:jc w:val="center"/>
         <w:rPr>
-          <w:color w:val="00B050"/>
-        </w:rPr>
-      </w:pPr>
-      <w:r>
-        <w:rPr>
-          <w:b/>
-          <w:bCs/>
-          <w:color w:val="00B050"/>
-        </w:rPr>
-        <w:t>Titulação, Nome do Orientador – Sigla da Instituição</w:t>
-      </w:r>
-      <w:r>
-        <w:rPr>
-          <w:b/>
-          <w:bCs/>
-          <w:color w:val="00B050"/>
+          <w:color w:val="000000" w:themeColor="text1"/>
+        </w:rPr>
+      </w:pPr>
+      <w:r>
+        <w:rPr>
+          <w:b/>
+          <w:bCs/>
+          <w:color w:val="000000" w:themeColor="text1"/>
+        </w:rPr>
+        <w:t>ME</w:t>
+      </w:r>
+      <w:r>
+        <w:rPr>
+          <w:b/>
+          <w:bCs/>
+          <w:color w:val="000000" w:themeColor="text1"/>
+        </w:rPr>
+        <w:t xml:space="preserve">, </w:t>
+      </w:r>
+      <w:r>
+        <w:rPr>
+          <w:b/>
+          <w:bCs/>
+          <w:color w:val="000000" w:themeColor="text1"/>
+        </w:rPr>
+        <w:t>Carlos Lombardi Garcia</w:t>
+      </w:r>
+      <w:r>
+        <w:rPr>
+          <w:b/>
+          <w:bCs/>
+          <w:color w:val="000000" w:themeColor="text1"/>
         </w:rPr>
         <w:t xml:space="preserve"> </w:t>
-      </w:r>
-      <w:r>
-        <w:rPr>
-          <w:b/>
-          <w:bCs/>
-          <w:color w:val="00B050"/>
-        </w:rPr>
-        <w:t>Titulação</w:t>
       </w:r>
     </w:p>
     <w:p>
@@ -3343,7 +3321,7 @@
         </w:rPr>
         <w:fldChar w:fldCharType="separate"/>
       </w:r>
-      <w:hyperlink w:anchor="_Toc99477997" w:history="1">
+      <w:hyperlink w:anchor="_Toc99478877" w:history="1">
         <w:r>
           <w:rPr>
             <w:rStyle w:val="Hyperlink"/>
@@ -3371,7 +3349,80 @@
             <w:noProof/>
             <w:webHidden/>
           </w:rPr>
-          <w:instrText xml:space="preserve"> PAGEREF _Toc99477997 \h </w:instrText>
+          <w:instrText xml:space="preserve"> PAGEREF _Toc99478877 \h </w:instrText>
+        </w:r>
+        <w:r>
+          <w:rPr>
+            <w:noProof/>
+            <w:webHidden/>
+          </w:rPr>
+        </w:r>
+        <w:r>
+          <w:rPr>
+            <w:noProof/>
+            <w:webHidden/>
+          </w:rPr>
+          <w:fldChar w:fldCharType="separate"/>
+        </w:r>
+        <w:r>
+          <w:rPr>
+            <w:noProof/>
+            <w:webHidden/>
+          </w:rPr>
+          <w:t>13</w:t>
+        </w:r>
+        <w:r>
+          <w:rPr>
+            <w:noProof/>
+            <w:webHidden/>
+          </w:rPr>
+          <w:fldChar w:fldCharType="end"/>
+        </w:r>
+      </w:hyperlink>
+    </w:p>
+    <w:p>
+      <w:pPr>
+        <w:pStyle w:val="ndicedeilustraes"/>
+        <w:tabs>
+          <w:tab w:val="right" w:leader="dot" w:pos="9062"/>
+        </w:tabs>
+        <w:rPr>
+          <w:rFonts w:asciiTheme="minorHAnsi" w:eastAsiaTheme="minorEastAsia" w:hAnsiTheme="minorHAnsi" w:cstheme="minorBidi"/>
+          <w:noProof/>
+          <w:sz w:val="22"/>
+          <w:szCs w:val="22"/>
+          <w:lang w:val="en-US" w:eastAsia="en-US"/>
+        </w:rPr>
+      </w:pPr>
+      <w:hyperlink w:anchor="_Toc99478878" w:history="1">
+        <w:r>
+          <w:rPr>
+            <w:rStyle w:val="Hyperlink"/>
+            <w:rFonts w:eastAsia="Arial Unicode MS"/>
+            <w:noProof/>
+          </w:rPr>
+          <w:t>Figura 2 - Fluxograma de processo de análise</w:t>
+        </w:r>
+        <w:r>
+          <w:rPr>
+            <w:noProof/>
+            <w:webHidden/>
+          </w:rPr>
+          <w:tab/>
+        </w:r>
+        <w:r>
+          <w:rPr>
+            <w:noProof/>
+            <w:webHidden/>
+          </w:rPr>
+          <w:fldChar w:fldCharType="begin"/>
+        </w:r>
+        <w:r>
+          <w:rPr>
+            <w:noProof/>
+            <w:webHidden/>
+          </w:rPr>
+          <w:instrText xml:space="preserve"> PAGEREF _Toc99478878 \h </w:instrText>
         </w:r>
         <w:r>
           <w:rPr>
@@ -3416,30 +3467,14 @@
           <w:lang w:val="en-US" w:eastAsia="en-US"/>
         </w:rPr>
       </w:pPr>
-      <w:hyperlink w:anchor="_Toc99477998" w:history="1">
+      <w:hyperlink w:anchor="_Toc99478879" w:history="1">
         <w:r>
           <w:rPr>
             <w:rStyle w:val="Hyperlink"/>
             <w:rFonts w:eastAsia="Arial Unicode MS"/>
             <w:noProof/>
           </w:rPr>
-          <w:t>Figura 2 – Processo de aná</w:t>
-        </w:r>
-        <w:r>
-          <w:rPr>
-            <w:rStyle w:val="Hyperlink"/>
-            <w:rFonts w:eastAsia="Arial Unicode MS"/>
-            <w:noProof/>
-          </w:rPr>
-          <w:t>l</w:t>
-        </w:r>
-        <w:r>
-          <w:rPr>
-            <w:rStyle w:val="Hyperlink"/>
-            <w:rFonts w:eastAsia="Arial Unicode MS"/>
-            <w:noProof/>
-          </w:rPr>
-          <w:t>ise em Python com OpenCV2</w:t>
+          <w:t>Figura 3 – Processo de análise em Python com OpenCV2</w:t>
         </w:r>
         <w:r>
           <w:rPr>
@@ -3460,7 +3495,7 @@
             <w:noProof/>
             <w:webHidden/>
           </w:rPr>
-          <w:instrText xml:space="preserve"> PAGEREF _Toc99477998 \h </w:instrText>
+          <w:instrText xml:space="preserve"> PAGEREF _Toc99478879 \h </w:instrText>
         </w:r>
         <w:r>
           <w:rPr>
@@ -3480,7 +3515,7 @@
             <w:noProof/>
             <w:webHidden/>
           </w:rPr>
-          <w:t>18</w:t>
+          <w:t>16</w:t>
         </w:r>
         <w:r>
           <w:rPr>
@@ -3493,512 +3528,26 @@
     </w:p>
     <w:p>
       <w:pPr>
-        <w:ind w:left="0"/>
-        <w:rPr>
-          <w:b/>
-          <w:bCs/>
-          <w:sz w:val="28"/>
-          <w:szCs w:val="28"/>
-        </w:rPr>
-      </w:pPr>
-      <w:r>
-        <w:rPr>
-          <w:b/>
-          <w:bCs/>
-          <w:sz w:val="28"/>
-          <w:szCs w:val="28"/>
-        </w:rPr>
-        <w:fldChar w:fldCharType="end"/>
-      </w:r>
-    </w:p>
-    <w:p>
-      <w:pPr>
-        <w:rPr>
-          <w:b/>
-          <w:bCs/>
-          <w:sz w:val="28"/>
-          <w:szCs w:val="28"/>
-        </w:rPr>
-      </w:pPr>
-    </w:p>
-    <w:p>
-      <w:pPr>
-        <w:rPr>
-          <w:b/>
-          <w:bCs/>
-          <w:sz w:val="28"/>
-          <w:szCs w:val="28"/>
-        </w:rPr>
-      </w:pPr>
-    </w:p>
-    <w:p>
-      <w:pPr>
-        <w:rPr>
-          <w:b/>
-          <w:bCs/>
-          <w:sz w:val="28"/>
-          <w:szCs w:val="28"/>
-        </w:rPr>
-      </w:pPr>
-    </w:p>
-    <w:p>
-      <w:pPr>
-        <w:rPr>
-          <w:b/>
-          <w:bCs/>
-          <w:sz w:val="28"/>
-          <w:szCs w:val="28"/>
-        </w:rPr>
-      </w:pPr>
-    </w:p>
-    <w:p>
-      <w:pPr>
-        <w:rPr>
-          <w:b/>
-          <w:bCs/>
-          <w:sz w:val="28"/>
-          <w:szCs w:val="28"/>
-        </w:rPr>
-      </w:pPr>
-    </w:p>
-    <w:p>
-      <w:pPr>
-        <w:rPr>
-          <w:b/>
-          <w:bCs/>
-          <w:sz w:val="28"/>
-          <w:szCs w:val="28"/>
-        </w:rPr>
-      </w:pPr>
-    </w:p>
-    <w:p>
-      <w:pPr>
-        <w:rPr>
-          <w:b/>
-          <w:bCs/>
-          <w:sz w:val="28"/>
-          <w:szCs w:val="28"/>
-        </w:rPr>
-      </w:pPr>
-    </w:p>
-    <w:p>
-      <w:pPr>
-        <w:rPr>
-          <w:b/>
-          <w:bCs/>
-          <w:sz w:val="28"/>
-          <w:szCs w:val="28"/>
-        </w:rPr>
-      </w:pPr>
-    </w:p>
-    <w:p>
-      <w:pPr>
-        <w:rPr>
-          <w:b/>
-          <w:bCs/>
-          <w:sz w:val="28"/>
-          <w:szCs w:val="28"/>
-        </w:rPr>
-      </w:pPr>
-    </w:p>
-    <w:p>
-      <w:pPr>
-        <w:rPr>
-          <w:b/>
-          <w:bCs/>
-          <w:sz w:val="28"/>
-          <w:szCs w:val="28"/>
-        </w:rPr>
-      </w:pPr>
-    </w:p>
-    <w:p>
-      <w:pPr>
-        <w:rPr>
-          <w:b/>
-          <w:bCs/>
-          <w:sz w:val="28"/>
-          <w:szCs w:val="28"/>
-        </w:rPr>
-      </w:pPr>
-    </w:p>
-    <w:p>
-      <w:pPr>
-        <w:rPr>
-          <w:b/>
-          <w:bCs/>
-          <w:sz w:val="28"/>
-          <w:szCs w:val="28"/>
-        </w:rPr>
-      </w:pPr>
-    </w:p>
-    <w:p>
-      <w:pPr>
-        <w:rPr>
-          <w:b/>
-          <w:bCs/>
-          <w:sz w:val="28"/>
-          <w:szCs w:val="28"/>
-        </w:rPr>
-      </w:pPr>
-    </w:p>
-    <w:p>
-      <w:pPr>
-        <w:rPr>
-          <w:b/>
-          <w:bCs/>
-          <w:sz w:val="28"/>
-          <w:szCs w:val="28"/>
-        </w:rPr>
-      </w:pPr>
-    </w:p>
-    <w:p>
-      <w:pPr>
-        <w:rPr>
-          <w:b/>
-          <w:bCs/>
-          <w:sz w:val="28"/>
-          <w:szCs w:val="28"/>
-        </w:rPr>
-      </w:pPr>
-    </w:p>
-    <w:p>
-      <w:pPr>
-        <w:rPr>
-          <w:b/>
-          <w:bCs/>
-          <w:sz w:val="28"/>
-          <w:szCs w:val="28"/>
-        </w:rPr>
-      </w:pPr>
-    </w:p>
-    <w:p>
-      <w:pPr>
-        <w:rPr>
-          <w:b/>
-          <w:bCs/>
-          <w:sz w:val="28"/>
-          <w:szCs w:val="28"/>
-        </w:rPr>
-      </w:pPr>
-    </w:p>
-    <w:p>
-      <w:pPr>
-        <w:rPr>
-          <w:b/>
-          <w:bCs/>
-          <w:sz w:val="28"/>
-          <w:szCs w:val="28"/>
-        </w:rPr>
-      </w:pPr>
-    </w:p>
-    <w:p>
-      <w:pPr>
-        <w:rPr>
-          <w:b/>
-          <w:bCs/>
-          <w:sz w:val="28"/>
-          <w:szCs w:val="28"/>
-        </w:rPr>
-      </w:pPr>
-    </w:p>
-    <w:p>
-      <w:pPr>
-        <w:rPr>
-          <w:b/>
-          <w:bCs/>
-          <w:sz w:val="28"/>
-          <w:szCs w:val="28"/>
-        </w:rPr>
-      </w:pPr>
-    </w:p>
-    <w:p>
-      <w:pPr>
-        <w:rPr>
-          <w:b/>
-          <w:bCs/>
-          <w:sz w:val="28"/>
-          <w:szCs w:val="28"/>
-        </w:rPr>
-      </w:pPr>
-    </w:p>
-    <w:p>
-      <w:pPr>
-        <w:rPr>
-          <w:b/>
-          <w:bCs/>
-          <w:sz w:val="28"/>
-          <w:szCs w:val="28"/>
-        </w:rPr>
-      </w:pPr>
-    </w:p>
-    <w:p>
-      <w:pPr>
-        <w:rPr>
-          <w:b/>
-          <w:bCs/>
-          <w:sz w:val="28"/>
-          <w:szCs w:val="28"/>
-        </w:rPr>
-      </w:pPr>
-    </w:p>
-    <w:p>
-      <w:pPr>
-        <w:rPr>
-          <w:b/>
-          <w:bCs/>
-          <w:sz w:val="28"/>
-          <w:szCs w:val="28"/>
-        </w:rPr>
-      </w:pPr>
-    </w:p>
-    <w:p>
-      <w:pPr>
-        <w:rPr>
-          <w:b/>
-          <w:bCs/>
-          <w:sz w:val="28"/>
-          <w:szCs w:val="28"/>
-        </w:rPr>
-      </w:pPr>
-    </w:p>
-    <w:p>
-      <w:pPr>
-        <w:rPr>
-          <w:b/>
-          <w:bCs/>
-          <w:sz w:val="28"/>
-          <w:szCs w:val="28"/>
-        </w:rPr>
-      </w:pPr>
-    </w:p>
-    <w:p>
-      <w:pPr>
-        <w:rPr>
-          <w:b/>
-          <w:bCs/>
-          <w:sz w:val="28"/>
-          <w:szCs w:val="28"/>
-        </w:rPr>
-      </w:pPr>
-    </w:p>
-    <w:p>
-      <w:pPr>
-        <w:rPr>
-          <w:b/>
-          <w:bCs/>
-          <w:sz w:val="28"/>
-          <w:szCs w:val="28"/>
-        </w:rPr>
-      </w:pPr>
-    </w:p>
-    <w:p>
-      <w:pPr>
-        <w:rPr>
-          <w:b/>
-          <w:bCs/>
-          <w:sz w:val="28"/>
-          <w:szCs w:val="28"/>
-        </w:rPr>
-      </w:pPr>
-    </w:p>
-    <w:p>
-      <w:pPr>
-        <w:rPr>
-          <w:b/>
-          <w:bCs/>
-          <w:sz w:val="28"/>
-          <w:szCs w:val="28"/>
-        </w:rPr>
-      </w:pPr>
-    </w:p>
-    <w:p>
-      <w:pPr>
-        <w:rPr>
-          <w:b/>
-          <w:bCs/>
-          <w:sz w:val="28"/>
-          <w:szCs w:val="28"/>
-        </w:rPr>
-      </w:pPr>
-    </w:p>
-    <w:p>
-      <w:pPr>
-        <w:rPr>
-          <w:b/>
-          <w:bCs/>
-          <w:sz w:val="28"/>
-          <w:szCs w:val="28"/>
-        </w:rPr>
-      </w:pPr>
-    </w:p>
-    <w:p>
-      <w:pPr>
-        <w:rPr>
-          <w:b/>
-          <w:bCs/>
-          <w:sz w:val="28"/>
-          <w:szCs w:val="28"/>
-        </w:rPr>
-      </w:pPr>
-    </w:p>
-    <w:p>
-      <w:pPr>
-        <w:rPr>
-          <w:b/>
-          <w:bCs/>
-          <w:sz w:val="28"/>
-          <w:szCs w:val="28"/>
-        </w:rPr>
-      </w:pPr>
-    </w:p>
-    <w:p>
-      <w:pPr>
-        <w:rPr>
-          <w:b/>
-          <w:bCs/>
-          <w:sz w:val="28"/>
-          <w:szCs w:val="28"/>
-        </w:rPr>
-      </w:pPr>
-    </w:p>
-    <w:p>
-      <w:pPr>
-        <w:rPr>
-          <w:b/>
-          <w:bCs/>
-          <w:sz w:val="28"/>
-          <w:szCs w:val="28"/>
-        </w:rPr>
-      </w:pPr>
-    </w:p>
-    <w:p>
-      <w:pPr>
-        <w:rPr>
-          <w:b/>
-          <w:bCs/>
-          <w:sz w:val="28"/>
-          <w:szCs w:val="28"/>
-        </w:rPr>
-      </w:pPr>
-    </w:p>
-    <w:p>
-      <w:pPr>
-        <w:rPr>
-          <w:b/>
-          <w:bCs/>
-          <w:sz w:val="28"/>
-          <w:szCs w:val="28"/>
-        </w:rPr>
-      </w:pPr>
-    </w:p>
-    <w:p>
-      <w:pPr>
-        <w:rPr>
-          <w:b/>
-          <w:bCs/>
-          <w:sz w:val="28"/>
-          <w:szCs w:val="28"/>
-        </w:rPr>
-      </w:pPr>
-    </w:p>
-    <w:p>
-      <w:pPr>
-        <w:jc w:val="center"/>
-        <w:rPr>
-          <w:sz w:val="28"/>
-          <w:szCs w:val="28"/>
-        </w:rPr>
-      </w:pPr>
-      <w:r>
-        <w:rPr>
-          <w:b/>
-          <w:sz w:val="28"/>
-        </w:rPr>
-        <w:t>LISTA</w:t>
-      </w:r>
-      <w:r>
-        <w:rPr>
-          <w:sz w:val="28"/>
-          <w:szCs w:val="28"/>
-        </w:rPr>
-        <w:t xml:space="preserve"> </w:t>
-      </w:r>
-      <w:r>
-        <w:rPr>
-          <w:b/>
-          <w:sz w:val="28"/>
-        </w:rPr>
-        <w:t>DE TABELAS</w:t>
-      </w:r>
-    </w:p>
-    <w:p>
-      <w:pPr>
-        <w:jc w:val="center"/>
-      </w:pPr>
-    </w:p>
-    <w:p>
-      <w:pPr>
-        <w:jc w:val="center"/>
-      </w:pPr>
-    </w:p>
-    <w:p>
-      <w:pPr>
         <w:pStyle w:val="ndicedeilustraes"/>
         <w:tabs>
           <w:tab w:val="right" w:leader="dot" w:pos="9062"/>
         </w:tabs>
         <w:rPr>
+          <w:rFonts w:asciiTheme="minorHAnsi" w:eastAsiaTheme="minorEastAsia" w:hAnsiTheme="minorHAnsi" w:cstheme="minorBidi"/>
           <w:noProof/>
           <w:sz w:val="22"/>
           <w:szCs w:val="22"/>
           <w:lang w:val="en-US" w:eastAsia="en-US"/>
         </w:rPr>
       </w:pPr>
-      <w:r>
-        <w:rPr>
-          <w:sz w:val="28"/>
-          <w:szCs w:val="28"/>
-        </w:rPr>
-        <w:fldChar w:fldCharType="begin"/>
-      </w:r>
-      <w:r>
-        <w:rPr>
-          <w:sz w:val="28"/>
-          <w:szCs w:val="28"/>
-        </w:rPr>
-        <w:instrText xml:space="preserve"> TOC \h \z \c "Tabela" </w:instrText>
-      </w:r>
-      <w:r>
-        <w:rPr>
-          <w:sz w:val="28"/>
-          <w:szCs w:val="28"/>
-        </w:rPr>
-        <w:fldChar w:fldCharType="separate"/>
-      </w:r>
-      <w:hyperlink w:anchor="_Toc483917392" w:history="1">
+      <w:hyperlink w:anchor="_Toc99478880" w:history="1">
         <w:r>
           <w:rPr>
             <w:rStyle w:val="Hyperlink"/>
             <w:rFonts w:eastAsia="Arial Unicode MS"/>
             <w:noProof/>
           </w:rPr>
-          <w:t>Tabela 1 - População de 1</w:t>
-        </w:r>
-        <w:r>
-          <w:rPr>
-            <w:rStyle w:val="Hyperlink"/>
-            <w:rFonts w:eastAsia="Arial Unicode MS"/>
-            <w:noProof/>
-          </w:rPr>
-          <w:t>5</w:t>
-        </w:r>
-        <w:r>
-          <w:rPr>
-            <w:rStyle w:val="Hyperlink"/>
-            <w:rFonts w:eastAsia="Arial Unicode MS"/>
-            <w:noProof/>
-          </w:rPr>
-          <w:t xml:space="preserve"> a 24 anos de idade</w:t>
+          <w:t>Figura 4 - Resultado obtido após processamento de imagem</w:t>
         </w:r>
         <w:r>
           <w:rPr>
@@ -4019,7 +3568,7 @@
             <w:noProof/>
             <w:webHidden/>
           </w:rPr>
-          <w:instrText xml:space="preserve"> PAGEREF _Toc483917392 \h </w:instrText>
+          <w:instrText xml:space="preserve"> PAGEREF _Toc99478880 \h </w:instrText>
         </w:r>
         <w:r>
           <w:rPr>
@@ -4039,7 +3588,7 @@
             <w:noProof/>
             <w:webHidden/>
           </w:rPr>
-          <w:t>18</w:t>
+          <w:t>17</w:t>
         </w:r>
         <w:r>
           <w:rPr>
@@ -4052,255 +3601,50 @@
     </w:p>
     <w:p>
       <w:pPr>
+        <w:ind w:left="0"/>
+        <w:rPr>
+          <w:b/>
+          <w:bCs/>
+          <w:sz w:val="28"/>
+          <w:szCs w:val="28"/>
+        </w:rPr>
+      </w:pPr>
+      <w:r>
+        <w:rPr>
+          <w:b/>
+          <w:bCs/>
+          <w:sz w:val="28"/>
+          <w:szCs w:val="28"/>
+        </w:rPr>
+        <w:fldChar w:fldCharType="end"/>
+      </w:r>
+    </w:p>
+    <w:p>
+      <w:pPr>
+        <w:rPr>
+          <w:b/>
+          <w:bCs/>
+          <w:sz w:val="28"/>
+          <w:szCs w:val="28"/>
+        </w:rPr>
+      </w:pPr>
+    </w:p>
+    <w:p>
+      <w:pPr>
+        <w:rPr>
+          <w:b/>
+          <w:bCs/>
+          <w:sz w:val="28"/>
+          <w:szCs w:val="28"/>
+        </w:rPr>
+      </w:pPr>
+    </w:p>
+    <w:p>
+      <w:pPr>
         <w:pStyle w:val="Ttulo1"/>
         <w:keepNext w:val="0"/>
         <w:spacing w:before="0" w:after="0" w:line="360" w:lineRule="auto"/>
-        <w:rPr>
-          <w:sz w:val="28"/>
-          <w:szCs w:val="28"/>
-        </w:rPr>
-      </w:pPr>
-      <w:r>
-        <w:rPr>
-          <w:sz w:val="28"/>
-          <w:szCs w:val="28"/>
-        </w:rPr>
-        <w:fldChar w:fldCharType="end"/>
-      </w:r>
-    </w:p>
-    <w:p>
-      <w:pPr>
-        <w:pStyle w:val="Ttulo1"/>
-        <w:keepNext w:val="0"/>
-        <w:spacing w:before="0" w:after="0" w:line="360" w:lineRule="auto"/>
-        <w:jc w:val="center"/>
-        <w:rPr>
-          <w:sz w:val="28"/>
-          <w:szCs w:val="28"/>
-        </w:rPr>
-      </w:pPr>
-    </w:p>
-    <w:p>
-      <w:pPr>
-        <w:pStyle w:val="Ttulo1"/>
-        <w:keepNext w:val="0"/>
-        <w:spacing w:before="0" w:after="0" w:line="360" w:lineRule="auto"/>
-        <w:jc w:val="center"/>
-        <w:rPr>
-          <w:sz w:val="28"/>
-          <w:szCs w:val="28"/>
-        </w:rPr>
-      </w:pPr>
-    </w:p>
-    <w:p>
-      <w:pPr>
-        <w:pStyle w:val="Ttulo1"/>
-        <w:keepNext w:val="0"/>
-        <w:spacing w:before="0" w:after="0" w:line="360" w:lineRule="auto"/>
-        <w:jc w:val="center"/>
-        <w:rPr>
-          <w:sz w:val="28"/>
-          <w:szCs w:val="28"/>
-        </w:rPr>
-      </w:pPr>
-    </w:p>
-    <w:p>
-      <w:pPr>
-        <w:pStyle w:val="Ttulo1"/>
-        <w:keepNext w:val="0"/>
-        <w:spacing w:before="0" w:after="0" w:line="360" w:lineRule="auto"/>
-        <w:jc w:val="center"/>
-        <w:rPr>
-          <w:sz w:val="28"/>
-          <w:szCs w:val="28"/>
-        </w:rPr>
-      </w:pPr>
-    </w:p>
-    <w:p>
-      <w:pPr>
-        <w:pStyle w:val="Ttulo1"/>
-        <w:keepNext w:val="0"/>
-        <w:spacing w:before="0" w:after="0" w:line="360" w:lineRule="auto"/>
-        <w:jc w:val="center"/>
-        <w:rPr>
-          <w:sz w:val="28"/>
-          <w:szCs w:val="28"/>
-        </w:rPr>
-      </w:pPr>
-    </w:p>
-    <w:p>
-      <w:pPr>
-        <w:pStyle w:val="Ttulo1"/>
-        <w:keepNext w:val="0"/>
-        <w:spacing w:before="0" w:after="0" w:line="360" w:lineRule="auto"/>
-        <w:jc w:val="center"/>
-        <w:rPr>
-          <w:sz w:val="28"/>
-          <w:szCs w:val="28"/>
-        </w:rPr>
-      </w:pPr>
-    </w:p>
-    <w:p>
-      <w:pPr>
-        <w:pStyle w:val="Ttulo1"/>
-        <w:keepNext w:val="0"/>
-        <w:spacing w:before="0" w:after="0" w:line="360" w:lineRule="auto"/>
-        <w:jc w:val="center"/>
-        <w:rPr>
-          <w:sz w:val="28"/>
-          <w:szCs w:val="28"/>
-        </w:rPr>
-      </w:pPr>
-    </w:p>
-    <w:p>
-      <w:pPr>
-        <w:pStyle w:val="Ttulo1"/>
-        <w:keepNext w:val="0"/>
-        <w:spacing w:before="0" w:after="0" w:line="360" w:lineRule="auto"/>
-        <w:jc w:val="center"/>
-        <w:rPr>
-          <w:sz w:val="28"/>
-          <w:szCs w:val="28"/>
-        </w:rPr>
-      </w:pPr>
-    </w:p>
-    <w:p>
-      <w:pPr>
-        <w:pStyle w:val="Ttulo1"/>
-        <w:keepNext w:val="0"/>
-        <w:spacing w:before="0" w:after="0" w:line="360" w:lineRule="auto"/>
-        <w:jc w:val="center"/>
-        <w:rPr>
-          <w:sz w:val="28"/>
-          <w:szCs w:val="28"/>
-        </w:rPr>
-      </w:pPr>
-    </w:p>
-    <w:p>
-      <w:pPr>
-        <w:pStyle w:val="Ttulo1"/>
-        <w:keepNext w:val="0"/>
-        <w:spacing w:before="0" w:after="0" w:line="360" w:lineRule="auto"/>
-        <w:jc w:val="center"/>
-        <w:rPr>
-          <w:sz w:val="28"/>
-          <w:szCs w:val="28"/>
-        </w:rPr>
-      </w:pPr>
-    </w:p>
-    <w:p>
-      <w:pPr>
-        <w:pStyle w:val="Ttulo1"/>
-        <w:keepNext w:val="0"/>
-        <w:spacing w:before="0" w:after="0" w:line="360" w:lineRule="auto"/>
-        <w:jc w:val="center"/>
-        <w:rPr>
-          <w:sz w:val="28"/>
-          <w:szCs w:val="28"/>
-        </w:rPr>
-      </w:pPr>
-    </w:p>
-    <w:p>
-      <w:pPr>
-        <w:pStyle w:val="Ttulo1"/>
-        <w:keepNext w:val="0"/>
-        <w:spacing w:before="0" w:after="0" w:line="360" w:lineRule="auto"/>
-        <w:jc w:val="center"/>
-        <w:rPr>
-          <w:sz w:val="28"/>
-          <w:szCs w:val="28"/>
-        </w:rPr>
-      </w:pPr>
-    </w:p>
-    <w:p>
-      <w:pPr>
-        <w:pStyle w:val="Ttulo1"/>
-        <w:keepNext w:val="0"/>
-        <w:spacing w:before="0" w:after="0" w:line="360" w:lineRule="auto"/>
-        <w:jc w:val="center"/>
-        <w:rPr>
-          <w:sz w:val="28"/>
-          <w:szCs w:val="28"/>
-        </w:rPr>
-      </w:pPr>
-    </w:p>
-    <w:p>
-      <w:pPr>
-        <w:pStyle w:val="Ttulo1"/>
-        <w:keepNext w:val="0"/>
-        <w:spacing w:before="0" w:after="0" w:line="360" w:lineRule="auto"/>
-        <w:jc w:val="center"/>
-        <w:rPr>
-          <w:sz w:val="28"/>
-          <w:szCs w:val="28"/>
-        </w:rPr>
-      </w:pPr>
-    </w:p>
-    <w:p>
-      <w:pPr>
-        <w:pStyle w:val="Ttulo1"/>
-        <w:keepNext w:val="0"/>
-        <w:spacing w:before="0" w:after="0" w:line="360" w:lineRule="auto"/>
-        <w:jc w:val="center"/>
-        <w:rPr>
-          <w:sz w:val="28"/>
-          <w:szCs w:val="28"/>
-        </w:rPr>
-      </w:pPr>
-    </w:p>
-    <w:p>
-      <w:pPr>
-        <w:pStyle w:val="Ttulo1"/>
-        <w:keepNext w:val="0"/>
-        <w:spacing w:before="0" w:after="0" w:line="360" w:lineRule="auto"/>
-        <w:jc w:val="center"/>
-        <w:rPr>
-          <w:sz w:val="28"/>
-          <w:szCs w:val="28"/>
-        </w:rPr>
-      </w:pPr>
-    </w:p>
-    <w:p>
-      <w:pPr>
-        <w:pStyle w:val="Ttulo1"/>
-        <w:keepNext w:val="0"/>
-        <w:spacing w:before="0" w:after="0" w:line="360" w:lineRule="auto"/>
-        <w:jc w:val="center"/>
-        <w:rPr>
-          <w:sz w:val="28"/>
-          <w:szCs w:val="28"/>
-        </w:rPr>
-      </w:pPr>
-    </w:p>
-    <w:p>
-      <w:pPr>
-        <w:pStyle w:val="Ttulo1"/>
-        <w:keepNext w:val="0"/>
-        <w:spacing w:before="0" w:after="0" w:line="360" w:lineRule="auto"/>
-        <w:jc w:val="center"/>
-        <w:rPr>
-          <w:sz w:val="28"/>
-          <w:szCs w:val="28"/>
-        </w:rPr>
-      </w:pPr>
-    </w:p>
-    <w:p/>
-    <w:p/>
-    <w:p/>
-    <w:p/>
-    <w:p/>
-    <w:p/>
-    <w:p/>
-    <w:p/>
-    <w:p/>
-    <w:p/>
-    <w:p/>
-    <w:p>
-      <w:pPr>
-        <w:pStyle w:val="Ttulo1"/>
-        <w:keepNext w:val="0"/>
-        <w:spacing w:before="0" w:after="0" w:line="360" w:lineRule="auto"/>
-        <w:jc w:val="center"/>
+        <w:ind w:left="0"/>
         <w:rPr>
           <w:sz w:val="28"/>
           <w:szCs w:val="28"/>
@@ -4340,6 +3684,20 @@
     <w:p>
       <w:pPr>
         <w:spacing w:line="360" w:lineRule="auto"/>
+      </w:pPr>
+      <w:r>
+        <w:t>CNN</w:t>
+      </w:r>
+      <w:r>
+        <w:tab/>
+      </w:r>
+      <w:r>
+        <w:t xml:space="preserve">Convolutional Neural Network </w:t>
+      </w:r>
+    </w:p>
+    <w:p>
+      <w:pPr>
+        <w:spacing w:line="360" w:lineRule="auto"/>
         <w:rPr>
           <w:lang w:val="en-US"/>
         </w:rPr>
@@ -4348,39 +3706,79 @@
         <w:rPr>
           <w:lang w:val="en-US"/>
         </w:rPr>
-        <w:t>CNN</w:t>
+        <w:t>CPU</w:t>
       </w:r>
       <w:r>
         <w:rPr>
           <w:lang w:val="en-US"/>
         </w:rPr>
         <w:tab/>
+        <w:t>Central Process</w:t>
       </w:r>
       <w:r>
         <w:rPr>
           <w:lang w:val="en-US"/>
         </w:rPr>
-        <w:t xml:space="preserve">Convolutional </w:t>
+        <w:t>ing</w:t>
       </w:r>
       <w:r>
         <w:rPr>
           <w:lang w:val="en-US"/>
         </w:rPr>
-        <w:t>Ne</w:t>
-      </w:r>
-      <w:r>
+        <w:t xml:space="preserve"> Unit</w:t>
+      </w:r>
+    </w:p>
+    <w:p>
+      <w:pPr>
         <w:rPr>
           <w:lang w:val="en-US"/>
         </w:rPr>
-        <w:t xml:space="preserve">ural Network </w:t>
-      </w:r>
-    </w:p>
-    <w:p>
-      <w:pPr>
+      </w:pPr>
+      <w:r>
         <w:rPr>
           <w:lang w:val="en-US"/>
         </w:rPr>
-      </w:pPr>
+        <w:t>IP</w:t>
+      </w:r>
+      <w:r>
+        <w:rPr>
+          <w:lang w:val="en-US"/>
+        </w:rPr>
+        <w:tab/>
+      </w:r>
+      <w:r>
+        <w:rPr>
+          <w:lang w:val="en-US"/>
+        </w:rPr>
+        <w:t xml:space="preserve">       </w:t>
+      </w:r>
+      <w:r>
+        <w:rPr>
+          <w:lang w:val="en-US"/>
+        </w:rPr>
+        <w:tab/>
+        <w:t>Internet Protocol</w:t>
+      </w:r>
+    </w:p>
+    <w:p>
+      <w:pPr>
+        <w:rPr>
+          <w:lang w:val="en-US"/>
+        </w:rPr>
+      </w:pPr>
+    </w:p>
+    <w:p>
+      <w:pPr>
+        <w:rPr>
+          <w:lang w:val="en-US"/>
+        </w:rPr>
+      </w:pPr>
+      <w:r>
+        <w:rPr>
+          <w:lang w:val="en-US"/>
+        </w:rPr>
+        <w:tab/>
+      </w:r>
     </w:p>
     <w:p>
       <w:pPr>
@@ -4396,21 +3794,345 @@
     </w:p>
     <w:p>
       <w:pPr>
+        <w:ind w:left="0"/>
         <w:rPr>
           <w:b/>
           <w:bCs/>
           <w:sz w:val="28"/>
           <w:szCs w:val="28"/>
-        </w:rPr>
-      </w:pPr>
-    </w:p>
-    <w:p>
-      <w:pPr>
+          <w:lang w:val="en-US"/>
+        </w:rPr>
+      </w:pPr>
+      <w:r>
         <w:rPr>
           <w:b/>
           <w:bCs/>
           <w:sz w:val="28"/>
           <w:szCs w:val="28"/>
+          <w:lang w:val="en-US"/>
+        </w:rPr>
+        <w:tab/>
+      </w:r>
+    </w:p>
+    <w:p>
+      <w:pPr>
+        <w:ind w:left="0"/>
+        <w:rPr>
+          <w:b/>
+          <w:bCs/>
+          <w:sz w:val="28"/>
+          <w:szCs w:val="28"/>
+          <w:lang w:val="en-US"/>
+        </w:rPr>
+      </w:pPr>
+    </w:p>
+    <w:p>
+      <w:pPr>
+        <w:ind w:left="0"/>
+        <w:rPr>
+          <w:b/>
+          <w:bCs/>
+          <w:sz w:val="28"/>
+          <w:szCs w:val="28"/>
+          <w:lang w:val="en-US"/>
+        </w:rPr>
+      </w:pPr>
+    </w:p>
+    <w:p>
+      <w:pPr>
+        <w:ind w:left="0"/>
+        <w:rPr>
+          <w:b/>
+          <w:bCs/>
+          <w:sz w:val="28"/>
+          <w:szCs w:val="28"/>
+          <w:lang w:val="en-US"/>
+        </w:rPr>
+      </w:pPr>
+    </w:p>
+    <w:p>
+      <w:pPr>
+        <w:ind w:left="0"/>
+        <w:rPr>
+          <w:b/>
+          <w:bCs/>
+          <w:sz w:val="28"/>
+          <w:szCs w:val="28"/>
+          <w:lang w:val="en-US"/>
+        </w:rPr>
+      </w:pPr>
+    </w:p>
+    <w:p>
+      <w:pPr>
+        <w:ind w:left="0"/>
+        <w:rPr>
+          <w:b/>
+          <w:bCs/>
+          <w:sz w:val="28"/>
+          <w:szCs w:val="28"/>
+          <w:lang w:val="en-US"/>
+        </w:rPr>
+      </w:pPr>
+    </w:p>
+    <w:p>
+      <w:pPr>
+        <w:ind w:left="0"/>
+        <w:rPr>
+          <w:b/>
+          <w:bCs/>
+          <w:sz w:val="28"/>
+          <w:szCs w:val="28"/>
+          <w:lang w:val="en-US"/>
+        </w:rPr>
+      </w:pPr>
+    </w:p>
+    <w:p>
+      <w:pPr>
+        <w:ind w:left="0"/>
+        <w:rPr>
+          <w:b/>
+          <w:bCs/>
+          <w:sz w:val="28"/>
+          <w:szCs w:val="28"/>
+          <w:lang w:val="en-US"/>
+        </w:rPr>
+      </w:pPr>
+    </w:p>
+    <w:p>
+      <w:pPr>
+        <w:ind w:left="0"/>
+        <w:rPr>
+          <w:b/>
+          <w:bCs/>
+          <w:sz w:val="28"/>
+          <w:szCs w:val="28"/>
+          <w:lang w:val="en-US"/>
+        </w:rPr>
+      </w:pPr>
+    </w:p>
+    <w:p>
+      <w:pPr>
+        <w:ind w:left="0"/>
+        <w:rPr>
+          <w:b/>
+          <w:bCs/>
+          <w:sz w:val="28"/>
+          <w:szCs w:val="28"/>
+          <w:lang w:val="en-US"/>
+        </w:rPr>
+      </w:pPr>
+    </w:p>
+    <w:p>
+      <w:pPr>
+        <w:ind w:left="0"/>
+        <w:rPr>
+          <w:b/>
+          <w:bCs/>
+          <w:sz w:val="28"/>
+          <w:szCs w:val="28"/>
+          <w:lang w:val="en-US"/>
+        </w:rPr>
+      </w:pPr>
+    </w:p>
+    <w:p>
+      <w:pPr>
+        <w:ind w:left="0"/>
+        <w:rPr>
+          <w:b/>
+          <w:bCs/>
+          <w:sz w:val="28"/>
+          <w:szCs w:val="28"/>
+          <w:lang w:val="en-US"/>
+        </w:rPr>
+      </w:pPr>
+    </w:p>
+    <w:p>
+      <w:pPr>
+        <w:ind w:left="0"/>
+        <w:rPr>
+          <w:b/>
+          <w:bCs/>
+          <w:sz w:val="28"/>
+          <w:szCs w:val="28"/>
+          <w:lang w:val="en-US"/>
+        </w:rPr>
+      </w:pPr>
+    </w:p>
+    <w:p>
+      <w:pPr>
+        <w:ind w:left="0"/>
+        <w:rPr>
+          <w:b/>
+          <w:bCs/>
+          <w:sz w:val="28"/>
+          <w:szCs w:val="28"/>
+          <w:lang w:val="en-US"/>
+        </w:rPr>
+      </w:pPr>
+    </w:p>
+    <w:p>
+      <w:pPr>
+        <w:ind w:left="0"/>
+        <w:rPr>
+          <w:b/>
+          <w:bCs/>
+          <w:sz w:val="28"/>
+          <w:szCs w:val="28"/>
+          <w:lang w:val="en-US"/>
+        </w:rPr>
+      </w:pPr>
+    </w:p>
+    <w:p>
+      <w:pPr>
+        <w:ind w:left="0"/>
+        <w:rPr>
+          <w:b/>
+          <w:bCs/>
+          <w:sz w:val="28"/>
+          <w:szCs w:val="28"/>
+          <w:lang w:val="en-US"/>
+        </w:rPr>
+      </w:pPr>
+    </w:p>
+    <w:p>
+      <w:pPr>
+        <w:ind w:left="0"/>
+        <w:rPr>
+          <w:b/>
+          <w:bCs/>
+          <w:sz w:val="28"/>
+          <w:szCs w:val="28"/>
+          <w:lang w:val="en-US"/>
+        </w:rPr>
+      </w:pPr>
+    </w:p>
+    <w:p>
+      <w:pPr>
+        <w:ind w:left="0"/>
+        <w:rPr>
+          <w:b/>
+          <w:bCs/>
+          <w:sz w:val="28"/>
+          <w:szCs w:val="28"/>
+          <w:lang w:val="en-US"/>
+        </w:rPr>
+      </w:pPr>
+    </w:p>
+    <w:p>
+      <w:pPr>
+        <w:ind w:left="0"/>
+        <w:rPr>
+          <w:b/>
+          <w:bCs/>
+          <w:sz w:val="28"/>
+          <w:szCs w:val="28"/>
+          <w:lang w:val="en-US"/>
+        </w:rPr>
+      </w:pPr>
+    </w:p>
+    <w:p>
+      <w:pPr>
+        <w:ind w:left="0"/>
+        <w:rPr>
+          <w:b/>
+          <w:bCs/>
+          <w:sz w:val="28"/>
+          <w:szCs w:val="28"/>
+          <w:lang w:val="en-US"/>
+        </w:rPr>
+      </w:pPr>
+    </w:p>
+    <w:p>
+      <w:pPr>
+        <w:ind w:left="0"/>
+        <w:rPr>
+          <w:b/>
+          <w:bCs/>
+          <w:sz w:val="28"/>
+          <w:szCs w:val="28"/>
+          <w:lang w:val="en-US"/>
+        </w:rPr>
+      </w:pPr>
+    </w:p>
+    <w:p>
+      <w:pPr>
+        <w:ind w:left="0"/>
+        <w:rPr>
+          <w:b/>
+          <w:bCs/>
+          <w:sz w:val="28"/>
+          <w:szCs w:val="28"/>
+          <w:lang w:val="en-US"/>
+        </w:rPr>
+      </w:pPr>
+    </w:p>
+    <w:p>
+      <w:pPr>
+        <w:ind w:left="0"/>
+        <w:rPr>
+          <w:b/>
+          <w:bCs/>
+          <w:sz w:val="28"/>
+          <w:szCs w:val="28"/>
+          <w:lang w:val="en-US"/>
+        </w:rPr>
+      </w:pPr>
+    </w:p>
+    <w:p>
+      <w:pPr>
+        <w:ind w:left="0"/>
+        <w:rPr>
+          <w:b/>
+          <w:bCs/>
+          <w:sz w:val="28"/>
+          <w:szCs w:val="28"/>
+          <w:lang w:val="en-US"/>
+        </w:rPr>
+      </w:pPr>
+    </w:p>
+    <w:p>
+      <w:pPr>
+        <w:ind w:left="0"/>
+        <w:rPr>
+          <w:b/>
+          <w:bCs/>
+          <w:sz w:val="28"/>
+          <w:szCs w:val="28"/>
+          <w:lang w:val="en-US"/>
+        </w:rPr>
+      </w:pPr>
+    </w:p>
+    <w:p>
+      <w:pPr>
+        <w:ind w:left="0"/>
+        <w:rPr>
+          <w:b/>
+          <w:bCs/>
+          <w:sz w:val="28"/>
+          <w:szCs w:val="28"/>
+          <w:lang w:val="en-US"/>
+        </w:rPr>
+      </w:pPr>
+    </w:p>
+    <w:p>
+      <w:pPr>
+        <w:rPr>
+          <w:b/>
+          <w:bCs/>
+          <w:sz w:val="28"/>
+          <w:szCs w:val="28"/>
+          <w:lang w:val="en-US"/>
+        </w:rPr>
+      </w:pPr>
+    </w:p>
+    <w:p>
+      <w:pPr>
+        <w:rPr>
+          <w:b/>
+          <w:bCs/>
+          <w:sz w:val="28"/>
+          <w:szCs w:val="28"/>
+          <w:lang w:val="en-US"/>
         </w:rPr>
       </w:pPr>
     </w:p>
@@ -4474,6 +4196,7 @@
               <w:noProof/>
               <w:sz w:val="22"/>
               <w:szCs w:val="22"/>
+              <w:lang w:val="en-US" w:eastAsia="en-US"/>
             </w:rPr>
           </w:pPr>
           <w:r>
@@ -4485,7 +4208,7 @@
           <w:r>
             <w:fldChar w:fldCharType="separate"/>
           </w:r>
-          <w:hyperlink w:anchor="_Toc98873477" w:history="1">
+          <w:hyperlink w:anchor="_Toc99478710" w:history="1">
             <w:r>
               <w:rPr>
                 <w:rStyle w:val="Hyperlink"/>
@@ -4512,7 +4235,7 @@
                 <w:noProof/>
                 <w:webHidden/>
               </w:rPr>
-              <w:instrText xml:space="preserve"> PAGEREF _Toc98873477 \h </w:instrText>
+              <w:instrText xml:space="preserve"> PAGEREF _Toc99478710 \h </w:instrText>
             </w:r>
             <w:r>
               <w:rPr>
@@ -4532,7 +4255,7 @@
                 <w:noProof/>
                 <w:webHidden/>
               </w:rPr>
-              <w:t>15</w:t>
+              <w:t>9</w:t>
             </w:r>
             <w:r>
               <w:rPr>
@@ -4554,15 +4277,30 @@
               <w:noProof/>
               <w:sz w:val="22"/>
               <w:szCs w:val="22"/>
+              <w:lang w:val="en-US" w:eastAsia="en-US"/>
             </w:rPr>
           </w:pPr>
-          <w:hyperlink w:anchor="_Toc98873478" w:history="1">
+          <w:hyperlink w:anchor="_Toc99478711" w:history="1">
             <w:r>
               <w:rPr>
                 <w:rStyle w:val="Hyperlink"/>
                 <w:noProof/>
               </w:rPr>
-              <w:t>1.1. Objetivos do Trabalho</w:t>
+              <w:t>1.1. Objet</w:t>
+            </w:r>
+            <w:r>
+              <w:rPr>
+                <w:rStyle w:val="Hyperlink"/>
+                <w:noProof/>
+              </w:rPr>
+              <w:t>i</w:t>
+            </w:r>
+            <w:r>
+              <w:rPr>
+                <w:rStyle w:val="Hyperlink"/>
+                <w:noProof/>
+              </w:rPr>
+              <w:t>vos do Trabalho</w:t>
             </w:r>
             <w:r>
               <w:rPr>
@@ -4583,7 +4321,7 @@
                 <w:noProof/>
                 <w:webHidden/>
               </w:rPr>
-              <w:instrText xml:space="preserve"> PAGEREF _Toc98873478 \h </w:instrText>
+              <w:instrText xml:space="preserve"> PAGEREF _Toc99478711 \h </w:instrText>
             </w:r>
             <w:r>
               <w:rPr>
@@ -4603,7 +4341,7 @@
                 <w:noProof/>
                 <w:webHidden/>
               </w:rPr>
-              <w:t>15</w:t>
+              <w:t>9</w:t>
             </w:r>
             <w:r>
               <w:rPr>
@@ -4625,9 +4363,10 @@
               <w:noProof/>
               <w:sz w:val="22"/>
               <w:szCs w:val="22"/>
+              <w:lang w:val="en-US" w:eastAsia="en-US"/>
             </w:rPr>
           </w:pPr>
-          <w:hyperlink w:anchor="_Toc98873479" w:history="1">
+          <w:hyperlink w:anchor="_Toc99478712" w:history="1">
             <w:r>
               <w:rPr>
                 <w:rStyle w:val="Hyperlink"/>
@@ -4654,7 +4393,7 @@
                 <w:noProof/>
                 <w:webHidden/>
               </w:rPr>
-              <w:instrText xml:space="preserve"> PAGEREF _Toc98873479 \h </w:instrText>
+              <w:instrText xml:space="preserve"> PAGEREF _Toc99478712 \h </w:instrText>
             </w:r>
             <w:r>
               <w:rPr>
@@ -4674,7 +4413,7 @@
                 <w:noProof/>
                 <w:webHidden/>
               </w:rPr>
-              <w:t>15</w:t>
+              <w:t>9</w:t>
             </w:r>
             <w:r>
               <w:rPr>
@@ -4698,9 +4437,10 @@
               <w:noProof/>
               <w:sz w:val="22"/>
               <w:szCs w:val="22"/>
+              <w:lang w:val="en-US" w:eastAsia="en-US"/>
             </w:rPr>
           </w:pPr>
-          <w:hyperlink w:anchor="_Toc98873480" w:history="1">
+          <w:hyperlink w:anchor="_Toc99478713" w:history="1">
             <w:r>
               <w:rPr>
                 <w:rStyle w:val="Hyperlink"/>
@@ -4727,7 +4467,7 @@
                 <w:noProof/>
                 <w:webHidden/>
               </w:rPr>
-              <w:instrText xml:space="preserve"> PAGEREF _Toc98873480 \h </w:instrText>
+              <w:instrText xml:space="preserve"> PAGEREF _Toc99478713 \h </w:instrText>
             </w:r>
             <w:r>
               <w:rPr>
@@ -4747,7 +4487,7 @@
                 <w:noProof/>
                 <w:webHidden/>
               </w:rPr>
-              <w:t>16</w:t>
+              <w:t>10</w:t>
             </w:r>
             <w:r>
               <w:rPr>
@@ -4769,9 +4509,10 @@
               <w:noProof/>
               <w:sz w:val="22"/>
               <w:szCs w:val="22"/>
+              <w:lang w:val="en-US" w:eastAsia="en-US"/>
             </w:rPr>
           </w:pPr>
-          <w:hyperlink w:anchor="_Toc98873481" w:history="1">
+          <w:hyperlink w:anchor="_Toc99478714" w:history="1">
             <w:r>
               <w:rPr>
                 <w:rStyle w:val="Hyperlink"/>
@@ -4798,7 +4539,7 @@
                 <w:noProof/>
                 <w:webHidden/>
               </w:rPr>
-              <w:instrText xml:space="preserve"> PAGEREF _Toc98873481 \h </w:instrText>
+              <w:instrText xml:space="preserve"> PAGEREF _Toc99478714 \h </w:instrText>
             </w:r>
             <w:r>
               <w:rPr>
@@ -4818,7 +4559,7 @@
                 <w:noProof/>
                 <w:webHidden/>
               </w:rPr>
-              <w:t>16</w:t>
+              <w:t>10</w:t>
             </w:r>
             <w:r>
               <w:rPr>
@@ -4840,9 +4581,10 @@
               <w:noProof/>
               <w:sz w:val="22"/>
               <w:szCs w:val="22"/>
+              <w:lang w:val="en-US" w:eastAsia="en-US"/>
             </w:rPr>
           </w:pPr>
-          <w:hyperlink w:anchor="_Toc98873482" w:history="1">
+          <w:hyperlink w:anchor="_Toc99478715" w:history="1">
             <w:r>
               <w:rPr>
                 <w:rStyle w:val="Hyperlink"/>
@@ -4869,7 +4611,7 @@
                 <w:noProof/>
                 <w:webHidden/>
               </w:rPr>
-              <w:instrText xml:space="preserve"> PAGEREF _Toc98873482 \h </w:instrText>
+              <w:instrText xml:space="preserve"> PAGEREF _Toc99478715 \h </w:instrText>
             </w:r>
             <w:r>
               <w:rPr>
@@ -4889,7 +4631,7 @@
                 <w:noProof/>
                 <w:webHidden/>
               </w:rPr>
-              <w:t>16</w:t>
+              <w:t>10</w:t>
             </w:r>
             <w:r>
               <w:rPr>
@@ -4913,15 +4655,16 @@
               <w:noProof/>
               <w:sz w:val="22"/>
               <w:szCs w:val="22"/>
+              <w:lang w:val="en-US" w:eastAsia="en-US"/>
             </w:rPr>
           </w:pPr>
-          <w:hyperlink w:anchor="_Toc98873483" w:history="1">
+          <w:hyperlink w:anchor="_Toc99478716" w:history="1">
             <w:r>
               <w:rPr>
                 <w:rStyle w:val="Hyperlink"/>
                 <w:noProof/>
               </w:rPr>
-              <w:t>3. DESENVOLVIMENTO</w:t>
+              <w:t>2.14 CNN – Convolutional Neural Network</w:t>
             </w:r>
             <w:r>
               <w:rPr>
@@ -4942,7 +4685,7 @@
                 <w:noProof/>
                 <w:webHidden/>
               </w:rPr>
-              <w:instrText xml:space="preserve"> PAGEREF _Toc98873483 \h </w:instrText>
+              <w:instrText xml:space="preserve"> PAGEREF _Toc99478716 \h </w:instrText>
             </w:r>
             <w:r>
               <w:rPr>
@@ -4962,220 +4705,7 @@
                 <w:noProof/>
                 <w:webHidden/>
               </w:rPr>
-              <w:t>19</w:t>
-            </w:r>
-            <w:r>
-              <w:rPr>
-                <w:noProof/>
-                <w:webHidden/>
-              </w:rPr>
-              <w:fldChar w:fldCharType="end"/>
-            </w:r>
-          </w:hyperlink>
-        </w:p>
-        <w:p>
-          <w:pPr>
-            <w:pStyle w:val="Sumrio2"/>
-            <w:tabs>
-              <w:tab w:val="right" w:leader="dot" w:pos="9062"/>
-            </w:tabs>
-            <w:rPr>
-              <w:rFonts w:asciiTheme="minorHAnsi" w:eastAsiaTheme="minorEastAsia" w:hAnsiTheme="minorHAnsi" w:cstheme="minorBidi"/>
-              <w:noProof/>
-              <w:sz w:val="22"/>
-              <w:szCs w:val="22"/>
-            </w:rPr>
-          </w:pPr>
-          <w:hyperlink w:anchor="_Toc98873484" w:history="1">
-            <w:r>
-              <w:rPr>
-                <w:rStyle w:val="Hyperlink"/>
-                <w:noProof/>
-              </w:rPr>
-              <w:t>Neste capítulo será abordado o desenvolvimento do projeto. A primeira seção abordará a arquitetura, assim como os requisitos do projeto. A segunda seção será voltada às tecnologias e ferramentas utilizadas para tornar o projeto possível.</w:t>
-            </w:r>
-            <w:r>
-              <w:rPr>
-                <w:noProof/>
-                <w:webHidden/>
-              </w:rPr>
-              <w:tab/>
-            </w:r>
-            <w:r>
-              <w:rPr>
-                <w:noProof/>
-                <w:webHidden/>
-              </w:rPr>
-              <w:fldChar w:fldCharType="begin"/>
-            </w:r>
-            <w:r>
-              <w:rPr>
-                <w:noProof/>
-                <w:webHidden/>
-              </w:rPr>
-              <w:instrText xml:space="preserve"> PAGEREF _Toc98873484 \h </w:instrText>
-            </w:r>
-            <w:r>
-              <w:rPr>
-                <w:noProof/>
-                <w:webHidden/>
-              </w:rPr>
-            </w:r>
-            <w:r>
-              <w:rPr>
-                <w:noProof/>
-                <w:webHidden/>
-              </w:rPr>
-              <w:fldChar w:fldCharType="separate"/>
-            </w:r>
-            <w:r>
-              <w:rPr>
-                <w:noProof/>
-                <w:webHidden/>
-              </w:rPr>
-              <w:t>19</w:t>
-            </w:r>
-            <w:r>
-              <w:rPr>
-                <w:noProof/>
-                <w:webHidden/>
-              </w:rPr>
-              <w:fldChar w:fldCharType="end"/>
-            </w:r>
-          </w:hyperlink>
-        </w:p>
-        <w:p>
-          <w:pPr>
-            <w:pStyle w:val="Sumrio2"/>
-            <w:tabs>
-              <w:tab w:val="right" w:leader="dot" w:pos="9062"/>
-            </w:tabs>
-            <w:rPr>
-              <w:rFonts w:asciiTheme="minorHAnsi" w:eastAsiaTheme="minorEastAsia" w:hAnsiTheme="minorHAnsi" w:cstheme="minorBidi"/>
-              <w:noProof/>
-              <w:sz w:val="22"/>
-              <w:szCs w:val="22"/>
-            </w:rPr>
-          </w:pPr>
-          <w:hyperlink w:anchor="_Toc98873485" w:history="1">
-            <w:r>
-              <w:rPr>
-                <w:rStyle w:val="Hyperlink"/>
-                <w:noProof/>
-              </w:rPr>
-              <w:t>3.1. Requisitos</w:t>
-            </w:r>
-            <w:r>
-              <w:rPr>
-                <w:noProof/>
-                <w:webHidden/>
-              </w:rPr>
-              <w:tab/>
-            </w:r>
-            <w:r>
-              <w:rPr>
-                <w:noProof/>
-                <w:webHidden/>
-              </w:rPr>
-              <w:fldChar w:fldCharType="begin"/>
-            </w:r>
-            <w:r>
-              <w:rPr>
-                <w:noProof/>
-                <w:webHidden/>
-              </w:rPr>
-              <w:instrText xml:space="preserve"> PAGEREF _Toc98873485 \h </w:instrText>
-            </w:r>
-            <w:r>
-              <w:rPr>
-                <w:noProof/>
-                <w:webHidden/>
-              </w:rPr>
-            </w:r>
-            <w:r>
-              <w:rPr>
-                <w:noProof/>
-                <w:webHidden/>
-              </w:rPr>
-              <w:fldChar w:fldCharType="separate"/>
-            </w:r>
-            <w:r>
-              <w:rPr>
-                <w:noProof/>
-                <w:webHidden/>
-              </w:rPr>
-              <w:t>19</w:t>
-            </w:r>
-            <w:r>
-              <w:rPr>
-                <w:noProof/>
-                <w:webHidden/>
-              </w:rPr>
-              <w:fldChar w:fldCharType="end"/>
-            </w:r>
-          </w:hyperlink>
-        </w:p>
-        <w:p>
-          <w:pPr>
-            <w:pStyle w:val="Sumrio2"/>
-            <w:tabs>
-              <w:tab w:val="right" w:leader="dot" w:pos="9062"/>
-            </w:tabs>
-            <w:rPr>
-              <w:rFonts w:asciiTheme="minorHAnsi" w:eastAsiaTheme="minorEastAsia" w:hAnsiTheme="minorHAnsi" w:cstheme="minorBidi"/>
-              <w:noProof/>
-              <w:sz w:val="22"/>
-              <w:szCs w:val="22"/>
-            </w:rPr>
-          </w:pPr>
-          <w:hyperlink w:anchor="_Toc98873486" w:history="1">
-            <w:r>
-              <w:rPr>
-                <w:rStyle w:val="Hyperlink"/>
-                <w:noProof/>
-              </w:rPr>
-              <w:t>3.2. Requisitos Funcionais</w:t>
-            </w:r>
-            <w:r>
-              <w:rPr>
-                <w:noProof/>
-                <w:webHidden/>
-              </w:rPr>
-              <w:tab/>
-            </w:r>
-            <w:r>
-              <w:rPr>
-                <w:noProof/>
-                <w:webHidden/>
-              </w:rPr>
-              <w:fldChar w:fldCharType="begin"/>
-            </w:r>
-            <w:r>
-              <w:rPr>
-                <w:noProof/>
-                <w:webHidden/>
-              </w:rPr>
-              <w:instrText xml:space="preserve"> PAGEREF _Toc98873486 \h </w:instrText>
-            </w:r>
-            <w:r>
-              <w:rPr>
-                <w:noProof/>
-                <w:webHidden/>
-              </w:rPr>
-            </w:r>
-            <w:r>
-              <w:rPr>
-                <w:noProof/>
-                <w:webHidden/>
-              </w:rPr>
-              <w:fldChar w:fldCharType="separate"/>
-            </w:r>
-            <w:r>
-              <w:rPr>
-                <w:noProof/>
-                <w:webHidden/>
-              </w:rPr>
-              <w:t>19</w:t>
+              <w:t>13</w:t>
             </w:r>
             <w:r>
               <w:rPr>
@@ -5199,15 +4729,16 @@
               <w:noProof/>
               <w:sz w:val="22"/>
               <w:szCs w:val="22"/>
+              <w:lang w:val="en-US" w:eastAsia="en-US"/>
             </w:rPr>
           </w:pPr>
-          <w:hyperlink w:anchor="_Toc98873487" w:history="1">
+          <w:hyperlink w:anchor="_Toc99478717" w:history="1">
             <w:r>
               <w:rPr>
                 <w:rStyle w:val="Hyperlink"/>
                 <w:noProof/>
               </w:rPr>
-              <w:t>4. RESULTADOS</w:t>
+              <w:t>3. DESENVOLVIMENTO</w:t>
             </w:r>
             <w:r>
               <w:rPr>
@@ -5228,7 +4759,7 @@
                 <w:noProof/>
                 <w:webHidden/>
               </w:rPr>
-              <w:instrText xml:space="preserve"> PAGEREF _Toc98873487 \h </w:instrText>
+              <w:instrText xml:space="preserve"> PAGEREF _Toc99478717 \h </w:instrText>
             </w:r>
             <w:r>
               <w:rPr>
@@ -5248,7 +4779,7 @@
                 <w:noProof/>
                 <w:webHidden/>
               </w:rPr>
-              <w:t>23</w:t>
+              <w:t>14</w:t>
             </w:r>
             <w:r>
               <w:rPr>
@@ -5270,15 +4801,16 @@
               <w:noProof/>
               <w:sz w:val="22"/>
               <w:szCs w:val="22"/>
+              <w:lang w:val="en-US" w:eastAsia="en-US"/>
             </w:rPr>
           </w:pPr>
-          <w:hyperlink w:anchor="_Toc98873488" w:history="1">
+          <w:hyperlink w:anchor="_Toc99478718" w:history="1">
             <w:r>
               <w:rPr>
                 <w:rStyle w:val="Hyperlink"/>
                 <w:noProof/>
               </w:rPr>
-              <w:t>4.1. Título 4.1</w:t>
+              <w:t>Neste capítulo será abordado o desenvolvimento do projeto. A primeira seção abordará a arquitetura, assim como os requisitos do projeto. A segunda seção será voltada às tecnologias e ferramentas utilizadas para tornar o projeto possível.</w:t>
             </w:r>
             <w:r>
               <w:rPr>
@@ -5299,7 +4831,7 @@
                 <w:noProof/>
                 <w:webHidden/>
               </w:rPr>
-              <w:instrText xml:space="preserve"> PAGEREF _Toc98873488 \h </w:instrText>
+              <w:instrText xml:space="preserve"> PAGEREF _Toc99478718 \h </w:instrText>
             </w:r>
             <w:r>
               <w:rPr>
@@ -5319,7 +4851,7 @@
                 <w:noProof/>
                 <w:webHidden/>
               </w:rPr>
-              <w:t>23</w:t>
+              <w:t>14</w:t>
             </w:r>
             <w:r>
               <w:rPr>
@@ -5341,15 +4873,16 @@
               <w:noProof/>
               <w:sz w:val="22"/>
               <w:szCs w:val="22"/>
+              <w:lang w:val="en-US" w:eastAsia="en-US"/>
             </w:rPr>
           </w:pPr>
-          <w:hyperlink w:anchor="_Toc98873489" w:history="1">
+          <w:hyperlink w:anchor="_Toc99478719" w:history="1">
             <w:r>
               <w:rPr>
                 <w:rStyle w:val="Hyperlink"/>
                 <w:noProof/>
               </w:rPr>
-              <w:t>4.2. Título 4.2</w:t>
+              <w:t>3.1. Requisitos</w:t>
             </w:r>
             <w:r>
               <w:rPr>
@@ -5370,7 +4903,7 @@
                 <w:noProof/>
                 <w:webHidden/>
               </w:rPr>
-              <w:instrText xml:space="preserve"> PAGEREF _Toc98873489 \h </w:instrText>
+              <w:instrText xml:space="preserve"> PAGEREF _Toc99478719 \h </w:instrText>
             </w:r>
             <w:r>
               <w:rPr>
@@ -5390,7 +4923,79 @@
                 <w:noProof/>
                 <w:webHidden/>
               </w:rPr>
-              <w:t>23</w:t>
+              <w:t>14</w:t>
+            </w:r>
+            <w:r>
+              <w:rPr>
+                <w:noProof/>
+                <w:webHidden/>
+              </w:rPr>
+              <w:fldChar w:fldCharType="end"/>
+            </w:r>
+          </w:hyperlink>
+        </w:p>
+        <w:p>
+          <w:pPr>
+            <w:pStyle w:val="Sumrio2"/>
+            <w:tabs>
+              <w:tab w:val="right" w:leader="dot" w:pos="9062"/>
+            </w:tabs>
+            <w:rPr>
+              <w:rFonts w:asciiTheme="minorHAnsi" w:eastAsiaTheme="minorEastAsia" w:hAnsiTheme="minorHAnsi" w:cstheme="minorBidi"/>
+              <w:noProof/>
+              <w:sz w:val="22"/>
+              <w:szCs w:val="22"/>
+              <w:lang w:val="en-US" w:eastAsia="en-US"/>
+            </w:rPr>
+          </w:pPr>
+          <w:hyperlink w:anchor="_Toc99478720" w:history="1">
+            <w:r>
+              <w:rPr>
+                <w:rStyle w:val="Hyperlink"/>
+                <w:noProof/>
+              </w:rPr>
+              <w:t>3.2. Requisitos Funcionais</w:t>
+            </w:r>
+            <w:r>
+              <w:rPr>
+                <w:noProof/>
+                <w:webHidden/>
+              </w:rPr>
+              <w:tab/>
+            </w:r>
+            <w:r>
+              <w:rPr>
+                <w:noProof/>
+                <w:webHidden/>
+              </w:rPr>
+              <w:fldChar w:fldCharType="begin"/>
+            </w:r>
+            <w:r>
+              <w:rPr>
+                <w:noProof/>
+                <w:webHidden/>
+              </w:rPr>
+              <w:instrText xml:space="preserve"> PAGEREF _Toc99478720 \h </w:instrText>
+            </w:r>
+            <w:r>
+              <w:rPr>
+                <w:noProof/>
+                <w:webHidden/>
+              </w:rPr>
+            </w:r>
+            <w:r>
+              <w:rPr>
+                <w:noProof/>
+                <w:webHidden/>
+              </w:rPr>
+              <w:fldChar w:fldCharType="separate"/>
+            </w:r>
+            <w:r>
+              <w:rPr>
+                <w:noProof/>
+                <w:webHidden/>
+              </w:rPr>
+              <w:t>14</w:t>
             </w:r>
             <w:r>
               <w:rPr>
@@ -5414,15 +5019,16 @@
               <w:noProof/>
               <w:sz w:val="22"/>
               <w:szCs w:val="22"/>
+              <w:lang w:val="en-US" w:eastAsia="en-US"/>
             </w:rPr>
           </w:pPr>
-          <w:hyperlink w:anchor="_Toc98873490" w:history="1">
+          <w:hyperlink w:anchor="_Toc99478721" w:history="1">
             <w:r>
               <w:rPr>
                 <w:rStyle w:val="Hyperlink"/>
                 <w:noProof/>
               </w:rPr>
-              <w:t>5. CONSIDERAÇÕES FINAIS</w:t>
+              <w:t>4. RESULTADOS</w:t>
             </w:r>
             <w:r>
               <w:rPr>
@@ -5443,7 +5049,7 @@
                 <w:noProof/>
                 <w:webHidden/>
               </w:rPr>
-              <w:instrText xml:space="preserve"> PAGEREF _Toc98873490 \h </w:instrText>
+              <w:instrText xml:space="preserve"> PAGEREF _Toc99478721 \h </w:instrText>
             </w:r>
             <w:r>
               <w:rPr>
@@ -5463,7 +5069,97 @@
                 <w:noProof/>
                 <w:webHidden/>
               </w:rPr>
-              <w:t>24</w:t>
+              <w:t>18</w:t>
+            </w:r>
+            <w:r>
+              <w:rPr>
+                <w:noProof/>
+                <w:webHidden/>
+              </w:rPr>
+              <w:fldChar w:fldCharType="end"/>
+            </w:r>
+          </w:hyperlink>
+        </w:p>
+        <w:p>
+          <w:pPr>
+            <w:pStyle w:val="Sumrio2"/>
+            <w:tabs>
+              <w:tab w:val="left" w:pos="960"/>
+              <w:tab w:val="right" w:leader="dot" w:pos="9062"/>
+            </w:tabs>
+            <w:rPr>
+              <w:rFonts w:asciiTheme="minorHAnsi" w:eastAsiaTheme="minorEastAsia" w:hAnsiTheme="minorHAnsi" w:cstheme="minorBidi"/>
+              <w:noProof/>
+              <w:sz w:val="22"/>
+              <w:szCs w:val="22"/>
+              <w:lang w:val="en-US" w:eastAsia="en-US"/>
+            </w:rPr>
+          </w:pPr>
+          <w:hyperlink w:anchor="_Toc99478722" w:history="1">
+            <w:r>
+              <w:rPr>
+                <w:rStyle w:val="Hyperlink"/>
+                <w:noProof/>
+              </w:rPr>
+              <w:t>4.1.</w:t>
+            </w:r>
+            <w:r>
+              <w:rPr>
+                <w:rFonts w:asciiTheme="minorHAnsi" w:eastAsiaTheme="minorEastAsia" w:hAnsiTheme="minorHAnsi" w:cstheme="minorBidi"/>
+                <w:noProof/>
+                <w:sz w:val="22"/>
+                <w:szCs w:val="22"/>
+                <w:lang w:val="en-US" w:eastAsia="en-US"/>
+              </w:rPr>
+              <w:tab/>
+            </w:r>
+            <w:r>
+              <w:rPr>
+                <w:rStyle w:val="Hyperlink"/>
+                <w:noProof/>
+              </w:rPr>
+              <w:t>Resultados Técnicos</w:t>
+            </w:r>
+            <w:r>
+              <w:rPr>
+                <w:noProof/>
+                <w:webHidden/>
+              </w:rPr>
+              <w:tab/>
+            </w:r>
+            <w:r>
+              <w:rPr>
+                <w:noProof/>
+                <w:webHidden/>
+              </w:rPr>
+              <w:fldChar w:fldCharType="begin"/>
+            </w:r>
+            <w:r>
+              <w:rPr>
+                <w:noProof/>
+                <w:webHidden/>
+              </w:rPr>
+              <w:instrText xml:space="preserve"> PAGEREF _Toc99478722 \h </w:instrText>
+            </w:r>
+            <w:r>
+              <w:rPr>
+                <w:noProof/>
+                <w:webHidden/>
+              </w:rPr>
+            </w:r>
+            <w:r>
+              <w:rPr>
+                <w:noProof/>
+                <w:webHidden/>
+              </w:rPr>
+              <w:fldChar w:fldCharType="separate"/>
+            </w:r>
+            <w:r>
+              <w:rPr>
+                <w:noProof/>
+                <w:webHidden/>
+              </w:rPr>
+              <w:t>18</w:t>
             </w:r>
             <w:r>
               <w:rPr>
@@ -5485,15 +5181,16 @@
               <w:noProof/>
               <w:sz w:val="22"/>
               <w:szCs w:val="22"/>
+              <w:lang w:val="en-US" w:eastAsia="en-US"/>
             </w:rPr>
           </w:pPr>
-          <w:hyperlink w:anchor="_Toc98873491" w:history="1">
+          <w:hyperlink w:anchor="_Toc99478723" w:history="1">
             <w:r>
               <w:rPr>
                 <w:rStyle w:val="Hyperlink"/>
                 <w:noProof/>
               </w:rPr>
-              <w:t>5.1. Contribuições</w:t>
+              <w:t>4.2. Aprendizagens</w:t>
             </w:r>
             <w:r>
               <w:rPr>
@@ -5514,7 +5211,7 @@
                 <w:noProof/>
                 <w:webHidden/>
               </w:rPr>
-              <w:instrText xml:space="preserve"> PAGEREF _Toc98873491 \h </w:instrText>
+              <w:instrText xml:space="preserve"> PAGEREF _Toc99478723 \h </w:instrText>
             </w:r>
             <w:r>
               <w:rPr>
@@ -5534,78 +5231,7 @@
                 <w:noProof/>
                 <w:webHidden/>
               </w:rPr>
-              <w:t>24</w:t>
-            </w:r>
-            <w:r>
-              <w:rPr>
-                <w:noProof/>
-                <w:webHidden/>
-              </w:rPr>
-              <w:fldChar w:fldCharType="end"/>
-            </w:r>
-          </w:hyperlink>
-        </w:p>
-        <w:p>
-          <w:pPr>
-            <w:pStyle w:val="Sumrio2"/>
-            <w:tabs>
-              <w:tab w:val="right" w:leader="dot" w:pos="9062"/>
-            </w:tabs>
-            <w:rPr>
-              <w:rFonts w:asciiTheme="minorHAnsi" w:eastAsiaTheme="minorEastAsia" w:hAnsiTheme="minorHAnsi" w:cstheme="minorBidi"/>
-              <w:noProof/>
-              <w:sz w:val="22"/>
-              <w:szCs w:val="22"/>
-            </w:rPr>
-          </w:pPr>
-          <w:hyperlink w:anchor="_Toc98873492" w:history="1">
-            <w:r>
-              <w:rPr>
-                <w:rStyle w:val="Hyperlink"/>
-                <w:noProof/>
-              </w:rPr>
-              <w:t>5.2. Trabalho Futuros</w:t>
-            </w:r>
-            <w:r>
-              <w:rPr>
-                <w:noProof/>
-                <w:webHidden/>
-              </w:rPr>
-              <w:tab/>
-            </w:r>
-            <w:r>
-              <w:rPr>
-                <w:noProof/>
-                <w:webHidden/>
-              </w:rPr>
-              <w:fldChar w:fldCharType="begin"/>
-            </w:r>
-            <w:r>
-              <w:rPr>
-                <w:noProof/>
-                <w:webHidden/>
-              </w:rPr>
-              <w:instrText xml:space="preserve"> PAGEREF _Toc98873492 \h </w:instrText>
-            </w:r>
-            <w:r>
-              <w:rPr>
-                <w:noProof/>
-                <w:webHidden/>
-              </w:rPr>
-            </w:r>
-            <w:r>
-              <w:rPr>
-                <w:noProof/>
-                <w:webHidden/>
-              </w:rPr>
-              <w:fldChar w:fldCharType="separate"/>
-            </w:r>
-            <w:r>
-              <w:rPr>
-                <w:noProof/>
-                <w:webHidden/>
-              </w:rPr>
-              <w:t>24</w:t>
+              <w:t>18</w:t>
             </w:r>
             <w:r>
               <w:rPr>
@@ -5629,15 +5255,16 @@
               <w:noProof/>
               <w:sz w:val="22"/>
               <w:szCs w:val="22"/>
+              <w:lang w:val="en-US" w:eastAsia="en-US"/>
             </w:rPr>
           </w:pPr>
-          <w:hyperlink w:anchor="_Toc98873493" w:history="1">
+          <w:hyperlink w:anchor="_Toc99478724" w:history="1">
             <w:r>
               <w:rPr>
                 <w:rStyle w:val="Hyperlink"/>
                 <w:noProof/>
               </w:rPr>
-              <w:t>6. REFERÊNCIAS</w:t>
+              <w:t>5. CONSIDERAÇÕES FINAIS</w:t>
             </w:r>
             <w:r>
               <w:rPr>
@@ -5658,7 +5285,7 @@
                 <w:noProof/>
                 <w:webHidden/>
               </w:rPr>
-              <w:instrText xml:space="preserve"> PAGEREF _Toc98873493 \h </w:instrText>
+              <w:instrText xml:space="preserve"> PAGEREF _Toc99478724 \h </w:instrText>
             </w:r>
             <w:r>
               <w:rPr>
@@ -5678,7 +5305,151 @@
                 <w:noProof/>
                 <w:webHidden/>
               </w:rPr>
-              <w:t>25</w:t>
+              <w:t>19</w:t>
+            </w:r>
+            <w:r>
+              <w:rPr>
+                <w:noProof/>
+                <w:webHidden/>
+              </w:rPr>
+              <w:fldChar w:fldCharType="end"/>
+            </w:r>
+          </w:hyperlink>
+        </w:p>
+        <w:p>
+          <w:pPr>
+            <w:pStyle w:val="Sumrio2"/>
+            <w:tabs>
+              <w:tab w:val="right" w:leader="dot" w:pos="9062"/>
+            </w:tabs>
+            <w:rPr>
+              <w:rFonts w:asciiTheme="minorHAnsi" w:eastAsiaTheme="minorEastAsia" w:hAnsiTheme="minorHAnsi" w:cstheme="minorBidi"/>
+              <w:noProof/>
+              <w:sz w:val="22"/>
+              <w:szCs w:val="22"/>
+              <w:lang w:val="en-US" w:eastAsia="en-US"/>
+            </w:rPr>
+          </w:pPr>
+          <w:hyperlink w:anchor="_Toc99478725" w:history="1">
+            <w:r>
+              <w:rPr>
+                <w:rStyle w:val="Hyperlink"/>
+                <w:noProof/>
+              </w:rPr>
+              <w:t>5.1. Contribuições</w:t>
+            </w:r>
+            <w:r>
+              <w:rPr>
+                <w:noProof/>
+                <w:webHidden/>
+              </w:rPr>
+              <w:tab/>
+            </w:r>
+            <w:r>
+              <w:rPr>
+                <w:noProof/>
+                <w:webHidden/>
+              </w:rPr>
+              <w:fldChar w:fldCharType="begin"/>
+            </w:r>
+            <w:r>
+              <w:rPr>
+                <w:noProof/>
+                <w:webHidden/>
+              </w:rPr>
+              <w:instrText xml:space="preserve"> PAGEREF _Toc99478725 \h </w:instrText>
+            </w:r>
+            <w:r>
+              <w:rPr>
+                <w:noProof/>
+                <w:webHidden/>
+              </w:rPr>
+            </w:r>
+            <w:r>
+              <w:rPr>
+                <w:noProof/>
+                <w:webHidden/>
+              </w:rPr>
+              <w:fldChar w:fldCharType="separate"/>
+            </w:r>
+            <w:r>
+              <w:rPr>
+                <w:noProof/>
+                <w:webHidden/>
+              </w:rPr>
+              <w:t>19</w:t>
+            </w:r>
+            <w:r>
+              <w:rPr>
+                <w:noProof/>
+                <w:webHidden/>
+              </w:rPr>
+              <w:fldChar w:fldCharType="end"/>
+            </w:r>
+          </w:hyperlink>
+        </w:p>
+        <w:p>
+          <w:pPr>
+            <w:pStyle w:val="Sumrio2"/>
+            <w:tabs>
+              <w:tab w:val="right" w:leader="dot" w:pos="9062"/>
+            </w:tabs>
+            <w:rPr>
+              <w:rFonts w:asciiTheme="minorHAnsi" w:eastAsiaTheme="minorEastAsia" w:hAnsiTheme="minorHAnsi" w:cstheme="minorBidi"/>
+              <w:noProof/>
+              <w:sz w:val="22"/>
+              <w:szCs w:val="22"/>
+              <w:lang w:val="en-US" w:eastAsia="en-US"/>
+            </w:rPr>
+          </w:pPr>
+          <w:hyperlink w:anchor="_Toc99478726" w:history="1">
+            <w:r>
+              <w:rPr>
+                <w:rStyle w:val="Hyperlink"/>
+                <w:noProof/>
+              </w:rPr>
+              <w:t>5.2. Trabalho Futuros</w:t>
+            </w:r>
+            <w:r>
+              <w:rPr>
+                <w:noProof/>
+                <w:webHidden/>
+              </w:rPr>
+              <w:tab/>
+            </w:r>
+            <w:r>
+              <w:rPr>
+                <w:noProof/>
+                <w:webHidden/>
+              </w:rPr>
+              <w:fldChar w:fldCharType="begin"/>
+            </w:r>
+            <w:r>
+              <w:rPr>
+                <w:noProof/>
+                <w:webHidden/>
+              </w:rPr>
+              <w:instrText xml:space="preserve"> PAGEREF _Toc99478726 \h </w:instrText>
+            </w:r>
+            <w:r>
+              <w:rPr>
+                <w:noProof/>
+                <w:webHidden/>
+              </w:rPr>
+            </w:r>
+            <w:r>
+              <w:rPr>
+                <w:noProof/>
+                <w:webHidden/>
+              </w:rPr>
+              <w:fldChar w:fldCharType="separate"/>
+            </w:r>
+            <w:r>
+              <w:rPr>
+                <w:noProof/>
+                <w:webHidden/>
+              </w:rPr>
+              <w:t>19</w:t>
             </w:r>
             <w:r>
               <w:rPr>
@@ -5702,15 +5473,16 @@
               <w:noProof/>
               <w:sz w:val="22"/>
               <w:szCs w:val="22"/>
+              <w:lang w:val="en-US" w:eastAsia="en-US"/>
             </w:rPr>
           </w:pPr>
-          <w:hyperlink w:anchor="_Toc98873494" w:history="1">
+          <w:hyperlink w:anchor="_Toc99478727" w:history="1">
             <w:r>
               <w:rPr>
                 <w:rStyle w:val="Hyperlink"/>
                 <w:noProof/>
               </w:rPr>
-              <w:t>APÊNDICE A/ANEXO A – EXEMPLO DE APÊNDICE/ANEXO</w:t>
+              <w:t>6. REFERÊNCIAS</w:t>
             </w:r>
             <w:r>
               <w:rPr>
@@ -5731,7 +5503,7 @@
                 <w:noProof/>
                 <w:webHidden/>
               </w:rPr>
-              <w:instrText xml:space="preserve"> PAGEREF _Toc98873494 \h </w:instrText>
+              <w:instrText xml:space="preserve"> PAGEREF _Toc99478727 \h </w:instrText>
             </w:r>
             <w:r>
               <w:rPr>
@@ -5751,291 +5523,7 @@
                 <w:noProof/>
                 <w:webHidden/>
               </w:rPr>
-              <w:t>27</w:t>
-            </w:r>
-            <w:r>
-              <w:rPr>
-                <w:noProof/>
-                <w:webHidden/>
-              </w:rPr>
-              <w:fldChar w:fldCharType="end"/>
-            </w:r>
-          </w:hyperlink>
-        </w:p>
-        <w:p>
-          <w:pPr>
-            <w:pStyle w:val="Sumrio2"/>
-            <w:tabs>
-              <w:tab w:val="right" w:leader="dot" w:pos="9062"/>
-            </w:tabs>
-            <w:rPr>
-              <w:rFonts w:asciiTheme="minorHAnsi" w:eastAsiaTheme="minorEastAsia" w:hAnsiTheme="minorHAnsi" w:cstheme="minorBidi"/>
-              <w:noProof/>
-              <w:sz w:val="22"/>
-              <w:szCs w:val="22"/>
-            </w:rPr>
-          </w:pPr>
-          <w:hyperlink w:anchor="_Toc98873495" w:history="1">
-            <w:r>
-              <w:rPr>
-                <w:rStyle w:val="Hyperlink"/>
-                <w:noProof/>
-              </w:rPr>
-              <w:t>Como deve ser a formatação das Figuras, Tabelas e Equações no trabalho</w:t>
-            </w:r>
-            <w:r>
-              <w:rPr>
-                <w:noProof/>
-                <w:webHidden/>
-              </w:rPr>
-              <w:tab/>
-            </w:r>
-            <w:r>
-              <w:rPr>
-                <w:noProof/>
-                <w:webHidden/>
-              </w:rPr>
-              <w:fldChar w:fldCharType="begin"/>
-            </w:r>
-            <w:r>
-              <w:rPr>
-                <w:noProof/>
-                <w:webHidden/>
-              </w:rPr>
-              <w:instrText xml:space="preserve"> PAGEREF _Toc98873495 \h </w:instrText>
-            </w:r>
-            <w:r>
-              <w:rPr>
-                <w:noProof/>
-                <w:webHidden/>
-              </w:rPr>
-            </w:r>
-            <w:r>
-              <w:rPr>
-                <w:noProof/>
-                <w:webHidden/>
-              </w:rPr>
-              <w:fldChar w:fldCharType="separate"/>
-            </w:r>
-            <w:r>
-              <w:rPr>
-                <w:noProof/>
-                <w:webHidden/>
-              </w:rPr>
-              <w:t>28</w:t>
-            </w:r>
-            <w:r>
-              <w:rPr>
-                <w:noProof/>
-                <w:webHidden/>
-              </w:rPr>
-              <w:fldChar w:fldCharType="end"/>
-            </w:r>
-          </w:hyperlink>
-        </w:p>
-        <w:p>
-          <w:pPr>
-            <w:pStyle w:val="Sumrio2"/>
-            <w:tabs>
-              <w:tab w:val="right" w:leader="dot" w:pos="9062"/>
-            </w:tabs>
-            <w:rPr>
-              <w:rFonts w:asciiTheme="minorHAnsi" w:eastAsiaTheme="minorEastAsia" w:hAnsiTheme="minorHAnsi" w:cstheme="minorBidi"/>
-              <w:noProof/>
-              <w:sz w:val="22"/>
-              <w:szCs w:val="22"/>
-            </w:rPr>
-          </w:pPr>
-          <w:hyperlink w:anchor="_Toc98873496" w:history="1">
-            <w:r>
-              <w:rPr>
-                <w:rStyle w:val="Hyperlink"/>
-                <w:noProof/>
-              </w:rPr>
-              <w:t>Como deve ser mencionada as Siglas no trabalho</w:t>
-            </w:r>
-            <w:r>
-              <w:rPr>
-                <w:noProof/>
-                <w:webHidden/>
-              </w:rPr>
-              <w:tab/>
-            </w:r>
-            <w:r>
-              <w:rPr>
-                <w:noProof/>
-                <w:webHidden/>
-              </w:rPr>
-              <w:fldChar w:fldCharType="begin"/>
-            </w:r>
-            <w:r>
-              <w:rPr>
-                <w:noProof/>
-                <w:webHidden/>
-              </w:rPr>
-              <w:instrText xml:space="preserve"> PAGEREF _Toc98873496 \h </w:instrText>
-            </w:r>
-            <w:r>
-              <w:rPr>
-                <w:noProof/>
-                <w:webHidden/>
-              </w:rPr>
-            </w:r>
-            <w:r>
-              <w:rPr>
-                <w:noProof/>
-                <w:webHidden/>
-              </w:rPr>
-              <w:fldChar w:fldCharType="separate"/>
-            </w:r>
-            <w:r>
-              <w:rPr>
-                <w:noProof/>
-                <w:webHidden/>
-              </w:rPr>
-              <w:t>30</w:t>
-            </w:r>
-            <w:r>
-              <w:rPr>
-                <w:noProof/>
-                <w:webHidden/>
-              </w:rPr>
-              <w:fldChar w:fldCharType="end"/>
-            </w:r>
-          </w:hyperlink>
-        </w:p>
-        <w:p>
-          <w:pPr>
-            <w:pStyle w:val="Sumrio2"/>
-            <w:tabs>
-              <w:tab w:val="right" w:leader="dot" w:pos="9062"/>
-            </w:tabs>
-            <w:rPr>
-              <w:rFonts w:asciiTheme="minorHAnsi" w:eastAsiaTheme="minorEastAsia" w:hAnsiTheme="minorHAnsi" w:cstheme="minorBidi"/>
-              <w:noProof/>
-              <w:sz w:val="22"/>
-              <w:szCs w:val="22"/>
-            </w:rPr>
-          </w:pPr>
-          <w:hyperlink w:anchor="_Toc98873497" w:history="1">
-            <w:r>
-              <w:rPr>
-                <w:rStyle w:val="Hyperlink"/>
-                <w:noProof/>
-              </w:rPr>
-              <w:t>Como deve ser feitas as citações no trabalho</w:t>
-            </w:r>
-            <w:r>
-              <w:rPr>
-                <w:noProof/>
-                <w:webHidden/>
-              </w:rPr>
-              <w:tab/>
-            </w:r>
-            <w:r>
-              <w:rPr>
-                <w:noProof/>
-                <w:webHidden/>
-              </w:rPr>
-              <w:fldChar w:fldCharType="begin"/>
-            </w:r>
-            <w:r>
-              <w:rPr>
-                <w:noProof/>
-                <w:webHidden/>
-              </w:rPr>
-              <w:instrText xml:space="preserve"> PAGEREF _Toc98873497 \h </w:instrText>
-            </w:r>
-            <w:r>
-              <w:rPr>
-                <w:noProof/>
-                <w:webHidden/>
-              </w:rPr>
-            </w:r>
-            <w:r>
-              <w:rPr>
-                <w:noProof/>
-                <w:webHidden/>
-              </w:rPr>
-              <w:fldChar w:fldCharType="separate"/>
-            </w:r>
-            <w:r>
-              <w:rPr>
-                <w:noProof/>
-                <w:webHidden/>
-              </w:rPr>
-              <w:t>30</w:t>
-            </w:r>
-            <w:r>
-              <w:rPr>
-                <w:noProof/>
-                <w:webHidden/>
-              </w:rPr>
-              <w:fldChar w:fldCharType="end"/>
-            </w:r>
-          </w:hyperlink>
-        </w:p>
-        <w:p>
-          <w:pPr>
-            <w:pStyle w:val="Sumrio2"/>
-            <w:tabs>
-              <w:tab w:val="right" w:leader="dot" w:pos="9062"/>
-            </w:tabs>
-            <w:rPr>
-              <w:rFonts w:asciiTheme="minorHAnsi" w:eastAsiaTheme="minorEastAsia" w:hAnsiTheme="minorHAnsi" w:cstheme="minorBidi"/>
-              <w:noProof/>
-              <w:sz w:val="22"/>
-              <w:szCs w:val="22"/>
-            </w:rPr>
-          </w:pPr>
-          <w:hyperlink w:anchor="_Toc98873498" w:history="1">
-            <w:r>
-              <w:rPr>
-                <w:rStyle w:val="Hyperlink"/>
-                <w:noProof/>
-              </w:rPr>
-              <w:t>Como utilizar as referências bibliográficas no texto do trabalho</w:t>
-            </w:r>
-            <w:r>
-              <w:rPr>
-                <w:noProof/>
-                <w:webHidden/>
-              </w:rPr>
-              <w:tab/>
-            </w:r>
-            <w:r>
-              <w:rPr>
-                <w:noProof/>
-                <w:webHidden/>
-              </w:rPr>
-              <w:fldChar w:fldCharType="begin"/>
-            </w:r>
-            <w:r>
-              <w:rPr>
-                <w:noProof/>
-                <w:webHidden/>
-              </w:rPr>
-              <w:instrText xml:space="preserve"> PAGEREF _Toc98873498 \h </w:instrText>
-            </w:r>
-            <w:r>
-              <w:rPr>
-                <w:noProof/>
-                <w:webHidden/>
-              </w:rPr>
-            </w:r>
-            <w:r>
-              <w:rPr>
-                <w:noProof/>
-                <w:webHidden/>
-              </w:rPr>
-              <w:fldChar w:fldCharType="separate"/>
-            </w:r>
-            <w:r>
-              <w:rPr>
-                <w:noProof/>
-                <w:webHidden/>
-              </w:rPr>
-              <w:t>31</w:t>
+              <w:t>20</w:t>
             </w:r>
             <w:r>
               <w:rPr>
@@ -6125,7 +5613,7 @@
       <w:bookmarkStart w:id="2" w:name="_Toc483916828"/>
       <w:bookmarkStart w:id="3" w:name="_Toc26991656"/>
       <w:bookmarkStart w:id="4" w:name="_Toc98873370"/>
-      <w:bookmarkStart w:id="5" w:name="_Toc98873477"/>
+      <w:bookmarkStart w:id="5" w:name="_Toc99478710"/>
       <w:r>
         <w:rPr>
           <w:caps w:val="0"/>
@@ -6183,13 +5671,23 @@
         <w:t xml:space="preserve"> como identificação de pessoas em câmera de segurança</w:t>
       </w:r>
       <w:r>
-        <w:t xml:space="preserve"> e com base nisto foi definido um projeto para instalação das funções de identificação dentro de escolas </w:t>
-      </w:r>
-      <w:proofErr w:type="spellStart"/>
-      <w:r>
-        <w:t>publicas</w:t>
-      </w:r>
-      <w:proofErr w:type="spellEnd"/>
+        <w:t xml:space="preserve"> e com base </w:t>
+      </w:r>
+      <w:r>
+        <w:t>no resultado</w:t>
+      </w:r>
+      <w:r>
+        <w:t xml:space="preserve"> foi definido um projeto para instalação</w:t>
+      </w:r>
+      <w:r>
+        <w:t xml:space="preserve"> </w:t>
+      </w:r>
+      <w:r>
+        <w:t xml:space="preserve">das funções de identificação dentro de escolas </w:t>
+      </w:r>
+      <w:r>
+        <w:t>públicas</w:t>
+      </w:r>
       <w:r>
         <w:t xml:space="preserve"> creches entre outros locais públicos.</w:t>
       </w:r>
@@ -6213,8 +5711,8 @@
       <w:bookmarkStart w:id="8" w:name="_Toc483916829"/>
       <w:bookmarkStart w:id="9" w:name="_Toc26991657"/>
       <w:bookmarkStart w:id="10" w:name="_Toc98873371"/>
-      <w:bookmarkStart w:id="11" w:name="_Toc98873478"/>
-      <w:bookmarkStart w:id="12" w:name="_Toc118654379"/>
+      <w:bookmarkStart w:id="11" w:name="_Toc118654379"/>
+      <w:bookmarkStart w:id="12" w:name="_Toc99478711"/>
       <w:r>
         <w:t>1.</w:t>
       </w:r>
@@ -6235,7 +5733,7 @@
       </w:r>
       <w:bookmarkEnd w:id="9"/>
       <w:bookmarkEnd w:id="10"/>
-      <w:bookmarkEnd w:id="11"/>
+      <w:bookmarkEnd w:id="12"/>
       <w:r>
         <w:t xml:space="preserve"> </w:t>
       </w:r>
@@ -6247,7 +5745,7 @@
         <w:ind w:left="709"/>
       </w:pPr>
       <w:bookmarkStart w:id="13" w:name="_Toc118654380"/>
-      <w:bookmarkEnd w:id="12"/>
+      <w:bookmarkEnd w:id="11"/>
       <w:r>
         <w:t xml:space="preserve">O objetivo geral deste trabalho é desenvolver </w:t>
       </w:r>
@@ -6351,7 +5849,7 @@
       <w:bookmarkStart w:id="16" w:name="_Toc483916831"/>
       <w:bookmarkStart w:id="17" w:name="_Toc26991658"/>
       <w:bookmarkStart w:id="18" w:name="_Toc98873372"/>
-      <w:bookmarkStart w:id="19" w:name="_Toc98873479"/>
+      <w:bookmarkStart w:id="19" w:name="_Toc99478712"/>
       <w:bookmarkEnd w:id="13"/>
       <w:r>
         <w:t>1.</w:t>
@@ -6390,19 +5888,10 @@
           <w:b/>
           <w:bCs/>
         </w:rPr>
-        <w:t>Capítulo 2</w:t>
-      </w:r>
-      <w:r>
-        <w:t xml:space="preserve"> é feita a </w:t>
-      </w:r>
-      <w:r>
-        <w:t>fundamentação das tecnologia</w:t>
-      </w:r>
-      <w:r>
-        <w:t>s</w:t>
-      </w:r>
-      <w:r>
-        <w:t>.</w:t>
+        <w:t>Capítulo 1</w:t>
+      </w:r>
+      <w:r>
+        <w:t xml:space="preserve"> Apresenta informações de introdução ao trabalho.</w:t>
       </w:r>
     </w:p>
     <w:p>
@@ -6416,10 +5905,22 @@
           <w:b/>
           <w:bCs/>
         </w:rPr>
-        <w:t>Capítulo 3</w:t>
-      </w:r>
-      <w:r>
-        <w:t xml:space="preserve"> apresenta o desenvolvimento da solução</w:t>
+        <w:t>Capítulo 2</w:t>
+      </w:r>
+      <w:r>
+        <w:t xml:space="preserve"> </w:t>
+      </w:r>
+      <w:r>
+        <w:t>Apresenta</w:t>
+      </w:r>
+      <w:r>
+        <w:t xml:space="preserve"> a </w:t>
+      </w:r>
+      <w:r>
+        <w:t>fundamentação das tecnologia</w:t>
+      </w:r>
+      <w:r>
+        <w:t>s</w:t>
       </w:r>
       <w:r>
         <w:t>.</w:t>
@@ -6436,10 +5937,16 @@
           <w:b/>
           <w:bCs/>
         </w:rPr>
-        <w:t>Capítulo 4</w:t>
-      </w:r>
-      <w:r>
-        <w:t xml:space="preserve"> são apresentados os resultados</w:t>
+        <w:t>Capítulo 3</w:t>
+      </w:r>
+      <w:r>
+        <w:t xml:space="preserve"> </w:t>
+      </w:r>
+      <w:r>
+        <w:t>A</w:t>
+      </w:r>
+      <w:r>
+        <w:t>presenta o desenvolvimento da solução</w:t>
       </w:r>
       <w:r>
         <w:t>.</w:t>
@@ -6456,6 +5963,38 @@
           <w:b/>
           <w:bCs/>
         </w:rPr>
+        <w:t>Capítulo 4</w:t>
+      </w:r>
+      <w:r>
+        <w:t xml:space="preserve"> </w:t>
+      </w:r>
+      <w:r>
+        <w:t xml:space="preserve">Apresenta os </w:t>
+      </w:r>
+      <w:r>
+        <w:t>resultados</w:t>
+      </w:r>
+      <w:r>
+        <w:t xml:space="preserve"> obtidos </w:t>
+      </w:r>
+      <w:r>
+        <w:t>e aprendizagens</w:t>
+      </w:r>
+      <w:r>
+        <w:t>.</w:t>
+      </w:r>
+    </w:p>
+    <w:p>
+      <w:pPr>
+        <w:pStyle w:val="Corpodetexto"/>
+        <w:spacing w:line="360" w:lineRule="auto"/>
+        <w:ind w:firstLine="709"/>
+      </w:pPr>
+      <w:r>
+        <w:rPr>
+          <w:b/>
+          <w:bCs/>
+        </w:rPr>
         <w:t xml:space="preserve">Capítulo </w:t>
       </w:r>
       <w:r>
@@ -6466,7 +6005,13 @@
         <w:t>5</w:t>
       </w:r>
       <w:r>
-        <w:t xml:space="preserve"> apresenta as </w:t>
+        <w:t xml:space="preserve"> </w:t>
+      </w:r>
+      <w:r>
+        <w:t>A</w:t>
+      </w:r>
+      <w:r>
+        <w:t xml:space="preserve">presenta as </w:t>
       </w:r>
       <w:r>
         <w:t xml:space="preserve">considerações finais </w:t>
@@ -6476,6 +6021,23 @@
       </w:r>
       <w:r>
         <w:t>.</w:t>
+      </w:r>
+    </w:p>
+    <w:p>
+      <w:pPr>
+        <w:pStyle w:val="Corpodetexto"/>
+        <w:spacing w:line="360" w:lineRule="auto"/>
+        <w:ind w:firstLine="709"/>
+      </w:pPr>
+      <w:r>
+        <w:rPr>
+          <w:b/>
+          <w:bCs/>
+        </w:rPr>
+        <w:t xml:space="preserve">Capítulo 6 </w:t>
+      </w:r>
+      <w:r>
+        <w:t>Apresenta as referências utilizadas para desenvolvimento.</w:t>
       </w:r>
     </w:p>
     <w:p>
@@ -6500,7 +6062,7 @@
       <w:bookmarkStart w:id="21" w:name="_Toc483916834"/>
       <w:bookmarkStart w:id="22" w:name="_Toc26991659"/>
       <w:bookmarkStart w:id="23" w:name="_Toc98873373"/>
-      <w:bookmarkStart w:id="24" w:name="_Toc98873480"/>
+      <w:bookmarkStart w:id="24" w:name="_Toc99478713"/>
       <w:r>
         <w:rPr>
           <w:caps w:val="0"/>
@@ -6577,46 +6139,17 @@
         <w:jc w:val="both"/>
       </w:pPr>
       <w:r>
-        <w:t>Seções posteriores mostram uma breve explicação sobre as tecnologias, Sistema de controle de versão de dados (</w:t>
-      </w:r>
-      <w:proofErr w:type="spellStart"/>
-      <w:r>
-        <w:t>Github</w:t>
-      </w:r>
-      <w:proofErr w:type="spellEnd"/>
-      <w:r>
-        <w:t xml:space="preserve">), Linguagens de programação </w:t>
-      </w:r>
-      <w:proofErr w:type="spellStart"/>
-      <w:r>
-        <w:t>Typescript</w:t>
-      </w:r>
-      <w:proofErr w:type="spellEnd"/>
-      <w:r>
-        <w:t>, Java e Python. Os frameworks e bibliotecas YOLO,</w:t>
-      </w:r>
-      <w:r>
-        <w:t xml:space="preserve"> CNN (</w:t>
-      </w:r>
-      <w:proofErr w:type="spellStart"/>
-      <w:r>
-        <w:t>Convolutional</w:t>
-      </w:r>
-      <w:proofErr w:type="spellEnd"/>
-      <w:r>
-        <w:t xml:space="preserve"> Neural Network),</w:t>
+        <w:t>Seções posteriores mostram uma breve explicação sobre as tecnologias, Sistema de controle de versão de dados (Github), Linguagens de programação Typescript, Java e Python. Os frameworks e bibliotecas YOLO,</w:t>
+      </w:r>
+      <w:r>
+        <w:t xml:space="preserve"> CNN (Convolutional Neural Network),</w:t>
       </w:r>
       <w:r>
         <w:t xml:space="preserve"> Spring e Angular 2. Banco de dados utilizado</w:t>
       </w:r>
       <w:r>
-        <w:t xml:space="preserve"> </w:t>
-      </w:r>
-      <w:proofErr w:type="spellStart"/>
-      <w:r>
-        <w:t>Mysql</w:t>
-      </w:r>
-      <w:proofErr w:type="spellEnd"/>
+        <w:t xml:space="preserve"> Mysql</w:t>
+      </w:r>
       <w:r>
         <w:t>.</w:t>
       </w:r>
@@ -6630,7 +6163,7 @@
       <w:bookmarkStart w:id="26" w:name="_Toc483916835"/>
       <w:bookmarkStart w:id="27" w:name="_Toc26991660"/>
       <w:bookmarkStart w:id="28" w:name="_Toc98873374"/>
-      <w:bookmarkStart w:id="29" w:name="_Toc98873481"/>
+      <w:bookmarkStart w:id="29" w:name="_Toc99478714"/>
       <w:r>
         <w:t xml:space="preserve">2.1. </w:t>
       </w:r>
@@ -6682,7 +6215,7 @@
       <w:bookmarkStart w:id="31" w:name="_Toc483916836"/>
       <w:bookmarkStart w:id="32" w:name="_Toc26991661"/>
       <w:bookmarkStart w:id="33" w:name="_Toc98873375"/>
-      <w:bookmarkStart w:id="34" w:name="_Toc98873482"/>
+      <w:bookmarkStart w:id="34" w:name="_Toc99478715"/>
       <w:r>
         <w:t>2.2</w:t>
       </w:r>
@@ -6705,39 +6238,7 @@
         <w:jc w:val="both"/>
       </w:pPr>
       <w:r>
-        <w:t xml:space="preserve">Redes neurais são processamentos que refletem o pensamento humano, permitindo que programas de computador reconheçam padrões e resolvam problemas comuns nos campos de IA (Inteligência Artificial), usando </w:t>
-      </w:r>
-      <w:proofErr w:type="spellStart"/>
-      <w:r>
-        <w:t>machine</w:t>
-      </w:r>
-      <w:proofErr w:type="spellEnd"/>
-      <w:r>
-        <w:t xml:space="preserve"> </w:t>
-      </w:r>
-      <w:proofErr w:type="spellStart"/>
-      <w:r>
-        <w:t>learning</w:t>
-      </w:r>
-      <w:proofErr w:type="spellEnd"/>
-      <w:r>
-        <w:t xml:space="preserve"> e </w:t>
-      </w:r>
-      <w:proofErr w:type="spellStart"/>
-      <w:r>
-        <w:t>deep</w:t>
-      </w:r>
-      <w:proofErr w:type="spellEnd"/>
-      <w:r>
-        <w:t xml:space="preserve"> </w:t>
-      </w:r>
-      <w:proofErr w:type="spellStart"/>
-      <w:r>
-        <w:t>learning</w:t>
-      </w:r>
-      <w:proofErr w:type="spellEnd"/>
-      <w:r>
-        <w:t>.</w:t>
+        <w:t>Redes neurais são processamentos que refletem o pensamento humano, permitindo que programas de computador reconheçam padrões e resolvam problemas comuns nos campos de IA (Inteligência Artificial), usando machine learning e deep learning.</w:t>
       </w:r>
     </w:p>
     <w:p>
@@ -6784,7 +6285,6 @@
         </w:rPr>
         <w:t xml:space="preserve">2.3 </w:t>
       </w:r>
-      <w:proofErr w:type="spellStart"/>
       <w:r>
         <w:rPr>
           <w:rFonts w:eastAsia="Arial Unicode MS"/>
@@ -6792,17 +6292,7 @@
           <w:bCs/>
           <w:color w:val="000000"/>
         </w:rPr>
-        <w:t>Machine</w:t>
-      </w:r>
-      <w:proofErr w:type="spellEnd"/>
-      <w:r>
-        <w:rPr>
-          <w:rFonts w:eastAsia="Arial Unicode MS"/>
-          <w:b/>
-          <w:bCs/>
-          <w:color w:val="000000"/>
-        </w:rPr>
-        <w:t xml:space="preserve"> Learning</w:t>
+        <w:t>Machine Learning</w:t>
       </w:r>
     </w:p>
     <w:p>
@@ -6837,15 +6327,7 @@
         <w:t xml:space="preserve"> </w:t>
       </w:r>
       <w:r>
-        <w:t xml:space="preserve">aprender de acordo com as respostas esperadas por meio associações de diferentes dados, os quais podem ser imagens, números e tudo que essa tecnologia possa identificar. </w:t>
-      </w:r>
-      <w:proofErr w:type="spellStart"/>
-      <w:r>
-        <w:t>Machine</w:t>
-      </w:r>
-      <w:proofErr w:type="spellEnd"/>
-      <w:r>
-        <w:t xml:space="preserve"> Learning é o termo em inglês para a tecnologia conhecida no Brasil como aprendizado de máquina.</w:t>
+        <w:t>aprender de acordo com as respostas esperadas por meio associações de diferentes dados, os quais podem ser imagens, números e tudo que essa tecnologia possa identificar. Machine Learning é o termo em inglês para a tecnologia conhecida no Brasil como aprendizado de máquina.</w:t>
       </w:r>
     </w:p>
     <w:p>
@@ -6962,23 +6444,7 @@
           <w:bCs/>
         </w:rPr>
         <w:lastRenderedPageBreak/>
-        <w:t xml:space="preserve">2.4 </w:t>
-      </w:r>
-      <w:proofErr w:type="spellStart"/>
-      <w:r>
-        <w:rPr>
-          <w:b/>
-          <w:bCs/>
-        </w:rPr>
-        <w:t>Deep</w:t>
-      </w:r>
-      <w:proofErr w:type="spellEnd"/>
-      <w:r>
-        <w:rPr>
-          <w:b/>
-          <w:bCs/>
-        </w:rPr>
-        <w:t xml:space="preserve"> Learning</w:t>
+        <w:t>2.4 Deep Learning</w:t>
       </w:r>
     </w:p>
     <w:p>
@@ -7003,39 +6469,7 @@
         <w:tab/>
       </w:r>
       <w:r>
-        <w:t xml:space="preserve">É um tipo de </w:t>
-      </w:r>
-      <w:proofErr w:type="spellStart"/>
-      <w:r>
-        <w:t>machine</w:t>
-      </w:r>
-      <w:proofErr w:type="spellEnd"/>
-      <w:r>
-        <w:t xml:space="preserve"> </w:t>
-      </w:r>
-      <w:proofErr w:type="spellStart"/>
-      <w:r>
-        <w:t>learning</w:t>
-      </w:r>
-      <w:proofErr w:type="spellEnd"/>
-      <w:r>
-        <w:t xml:space="preserve"> que treina computadores para realizar tarefas como seres humanos, o que inclui reconhecimento de fala, identificação de imagem e previsões. Em vez de organizar os dados para serem executados através de equações predefinidas, o </w:t>
-      </w:r>
-      <w:proofErr w:type="spellStart"/>
-      <w:r>
-        <w:t>deep</w:t>
-      </w:r>
-      <w:proofErr w:type="spellEnd"/>
-      <w:r>
-        <w:t xml:space="preserve"> </w:t>
-      </w:r>
-      <w:proofErr w:type="spellStart"/>
-      <w:r>
-        <w:t>learning</w:t>
-      </w:r>
-      <w:proofErr w:type="spellEnd"/>
-      <w:r>
-        <w:t xml:space="preserve"> configura parâmetros básicos sobre os dados e treina o computador para aprender sozinho através do reconhecimento padrões em várias camadas de processamento.</w:t>
+        <w:t>É um tipo de machine learning que treina computadores para realizar tarefas como seres humanos, o que inclui reconhecimento de fala, identificação de imagem e previsões. Em vez de organizar os dados para serem executados através de equações predefinidas, o deep learning configura parâmetros básicos sobre os dados e treina o computador para aprender sozinho através do reconhecimento padrões em várias camadas de processamento.</w:t>
       </w:r>
     </w:p>
     <w:p>
@@ -7061,17 +6495,8 @@
           <w:b/>
           <w:bCs/>
         </w:rPr>
-        <w:t xml:space="preserve">2.5 </w:t>
-      </w:r>
-      <w:proofErr w:type="spellStart"/>
-      <w:r>
-        <w:rPr>
-          <w:b/>
-          <w:bCs/>
-        </w:rPr>
-        <w:t>Git</w:t>
-      </w:r>
-      <w:proofErr w:type="spellEnd"/>
+        <w:t>2.5 Git</w:t>
+      </w:r>
     </w:p>
     <w:p>
       <w:pPr>
@@ -7114,16 +6539,11 @@
       </w:r>
       <w:r>
         <w:tab/>
-        <w:t>(</w:t>
-      </w:r>
-      <w:proofErr w:type="spellStart"/>
-      <w:r>
-        <w:t>A</w:t>
+        <w:t>(A</w:t>
       </w:r>
       <w:r>
         <w:t>tlassian</w:t>
       </w:r>
-      <w:proofErr w:type="spellEnd"/>
       <w:r>
         <w:t>, 2022)</w:t>
       </w:r>
@@ -7149,19 +6569,8 @@
           <w:bCs/>
           <w:color w:val="000000"/>
         </w:rPr>
-        <w:t xml:space="preserve">2.6 </w:t>
-      </w:r>
-      <w:proofErr w:type="spellStart"/>
-      <w:r>
-        <w:rPr>
-          <w:rFonts w:eastAsia="Arial Unicode MS"/>
-          <w:b/>
-          <w:bCs/>
-          <w:color w:val="000000"/>
-        </w:rPr>
-        <w:t>Typescript</w:t>
-      </w:r>
-      <w:proofErr w:type="spellEnd"/>
+        <w:t>2.6 Typescript</w:t>
+      </w:r>
     </w:p>
     <w:p>
       <w:pPr>
@@ -7201,23 +6610,7 @@
         <w:t>É</w:t>
       </w:r>
       <w:r>
-        <w:t xml:space="preserve"> uma linguagem de programação de código aberto desenvolvida pela Microsoft. É um </w:t>
-      </w:r>
-      <w:proofErr w:type="spellStart"/>
-      <w:r>
-        <w:t>superconjunto</w:t>
-      </w:r>
-      <w:proofErr w:type="spellEnd"/>
-      <w:r>
-        <w:t xml:space="preserve"> sintático estrito de </w:t>
-      </w:r>
-      <w:proofErr w:type="spellStart"/>
-      <w:r>
-        <w:t>JavaScript</w:t>
-      </w:r>
-      <w:proofErr w:type="spellEnd"/>
-      <w:r>
-        <w:t xml:space="preserve"> e adiciona tipagem estática opcional à linguagem.</w:t>
+        <w:t xml:space="preserve"> uma linguagem de programação de código aberto desenvolvida pela Microsoft. É um superconjunto sintático estrito de JavaScript e adiciona tipagem estática opcional à linguagem.</w:t>
       </w:r>
     </w:p>
     <w:p>
@@ -7442,34 +6835,10 @@
         <w:t xml:space="preserve">YOLO </w:t>
       </w:r>
       <w:r>
-        <w:t>(</w:t>
-      </w:r>
-      <w:proofErr w:type="spellStart"/>
-      <w:r>
-        <w:t>You</w:t>
-      </w:r>
-      <w:proofErr w:type="spellEnd"/>
-      <w:r>
-        <w:t xml:space="preserve"> Only Look </w:t>
-      </w:r>
-      <w:proofErr w:type="spellStart"/>
-      <w:r>
-        <w:t>Once</w:t>
-      </w:r>
-      <w:proofErr w:type="spellEnd"/>
-      <w:r>
-        <w:t xml:space="preserve">) </w:t>
-      </w:r>
-      <w:r>
-        <w:t xml:space="preserve">é um método de detecção de objetos de passada única que utiliza uma rede neural </w:t>
-      </w:r>
-      <w:proofErr w:type="spellStart"/>
-      <w:r>
-        <w:t>convolucional</w:t>
-      </w:r>
-      <w:proofErr w:type="spellEnd"/>
-      <w:r>
-        <w:t xml:space="preserve"> como extrator de características.</w:t>
+        <w:t xml:space="preserve">(You Only Look Once) </w:t>
+      </w:r>
+      <w:r>
+        <w:t>é um método de detecção de objetos de passada única que utiliza uma rede neural convolucional como extrator de características.</w:t>
       </w:r>
     </w:p>
     <w:p>
@@ -7523,25 +6892,22 @@
           <w:color w:val="auto"/>
         </w:rPr>
         <w:tab/>
-        <w:t xml:space="preserve">(Joseph </w:t>
-      </w:r>
-      <w:proofErr w:type="spellStart"/>
+      </w:r>
       <w:r>
         <w:rPr>
           <w:rFonts w:ascii="Times New Roman" w:eastAsia="Times New Roman" w:cs="Times New Roman"/>
           <w:noProof w:val="0"/>
           <w:color w:val="auto"/>
         </w:rPr>
-        <w:t>Redmon</w:t>
-      </w:r>
-      <w:proofErr w:type="spellEnd"/>
+        <w:tab/>
+      </w:r>
       <w:r>
         <w:rPr>
           <w:rFonts w:ascii="Times New Roman" w:eastAsia="Times New Roman" w:cs="Times New Roman"/>
           <w:noProof w:val="0"/>
           <w:color w:val="auto"/>
         </w:rPr>
-        <w:t>,</w:t>
+        <w:t>(Joseph Redmon,</w:t>
       </w:r>
       <w:r>
         <w:rPr>
@@ -7681,25 +7047,22 @@
           <w:color w:val="auto"/>
         </w:rPr>
         <w:tab/>
-        <w:t>(</w:t>
-      </w:r>
-      <w:proofErr w:type="spellStart"/>
+      </w:r>
       <w:r>
         <w:rPr>
           <w:rFonts w:ascii="Times New Roman" w:eastAsia="Times New Roman" w:cs="Times New Roman"/>
           <w:noProof w:val="0"/>
           <w:color w:val="auto"/>
         </w:rPr>
-        <w:t>DevMedia</w:t>
-      </w:r>
-      <w:proofErr w:type="spellEnd"/>
+        <w:tab/>
+      </w:r>
       <w:r>
         <w:rPr>
           <w:rFonts w:ascii="Times New Roman" w:eastAsia="Times New Roman" w:cs="Times New Roman"/>
           <w:noProof w:val="0"/>
           <w:color w:val="auto"/>
         </w:rPr>
-        <w:t>, 2022)</w:t>
+        <w:t>(DevMedia, 2022)</w:t>
       </w:r>
     </w:p>
     <w:p>
@@ -7776,25 +7139,7 @@
           <w:noProof w:val="0"/>
           <w:color w:val="auto"/>
         </w:rPr>
-        <w:t xml:space="preserve">baseada em </w:t>
-      </w:r>
-      <w:proofErr w:type="spellStart"/>
-      <w:r>
-        <w:rPr>
-          <w:rFonts w:ascii="Times New Roman" w:eastAsia="Times New Roman" w:cs="Times New Roman"/>
-          <w:noProof w:val="0"/>
-          <w:color w:val="auto"/>
-        </w:rPr>
-        <w:t>TypeScript</w:t>
-      </w:r>
-      <w:proofErr w:type="spellEnd"/>
-      <w:r>
-        <w:rPr>
-          <w:rFonts w:ascii="Times New Roman" w:eastAsia="Times New Roman" w:cs="Times New Roman"/>
-          <w:noProof w:val="0"/>
-          <w:color w:val="auto"/>
-        </w:rPr>
-        <w:t>.</w:t>
+        <w:t>baseada em TypeScript.</w:t>
       </w:r>
     </w:p>
     <w:p>
@@ -7843,6 +7188,21 @@
           <w:color w:val="auto"/>
         </w:rPr>
         <w:tab/>
+      </w:r>
+      <w:r>
+        <w:rPr>
+          <w:rFonts w:ascii="Times New Roman" w:eastAsia="Times New Roman" w:cs="Times New Roman"/>
+          <w:noProof w:val="0"/>
+          <w:color w:val="auto"/>
+        </w:rPr>
+        <w:tab/>
+      </w:r>
+      <w:r>
+        <w:rPr>
+          <w:rFonts w:ascii="Times New Roman" w:eastAsia="Times New Roman" w:cs="Times New Roman"/>
+          <w:noProof w:val="0"/>
+          <w:color w:val="auto"/>
+        </w:rPr>
         <w:t>(Google, 2016)</w:t>
       </w:r>
     </w:p>
@@ -7860,17 +7220,8 @@
           <w:b/>
           <w:bCs/>
         </w:rPr>
-        <w:t xml:space="preserve">2.12 </w:t>
-      </w:r>
-      <w:proofErr w:type="spellStart"/>
-      <w:r>
-        <w:rPr>
-          <w:b/>
-          <w:bCs/>
-        </w:rPr>
-        <w:t>MySql</w:t>
-      </w:r>
-      <w:proofErr w:type="spellEnd"/>
+        <w:t>2.12 MySql</w:t>
+      </w:r>
     </w:p>
     <w:p>
       <w:pPr>
@@ -7925,6 +7276,11 @@
       </w:r>
       <w:r>
         <w:tab/>
+      </w:r>
+      <w:r>
+        <w:tab/>
+      </w:r>
+      <w:r>
         <w:t>(Oracle, 1995)</w:t>
       </w:r>
     </w:p>
@@ -7948,17 +7304,8 @@
           <w:b/>
           <w:bCs/>
         </w:rPr>
-        <w:t xml:space="preserve">2.13 </w:t>
-      </w:r>
-      <w:proofErr w:type="spellStart"/>
-      <w:r>
-        <w:rPr>
-          <w:b/>
-          <w:bCs/>
-        </w:rPr>
-        <w:t>OpenCV</w:t>
-      </w:r>
-      <w:proofErr w:type="spellEnd"/>
+        <w:t>2.13 OpenCV</w:t>
+      </w:r>
     </w:p>
     <w:p>
       <w:pPr>
@@ -8005,6 +7352,11 @@
       </w:r>
       <w:r>
         <w:tab/>
+      </w:r>
+      <w:r>
+        <w:tab/>
+      </w:r>
+      <w:r>
         <w:t>(Intel, 2000)</w:t>
       </w:r>
     </w:p>
@@ -8024,8 +7376,8 @@
       <w:bookmarkStart w:id="36" w:name="_Toc483916837"/>
       <w:bookmarkStart w:id="37" w:name="_Toc26991662"/>
       <w:bookmarkStart w:id="38" w:name="_Toc98873376"/>
-      <w:bookmarkStart w:id="39" w:name="_Toc98873483"/>
-      <w:bookmarkStart w:id="40" w:name="_Toc118654511"/>
+      <w:bookmarkStart w:id="39" w:name="_Toc118654511"/>
+      <w:bookmarkStart w:id="40" w:name="_Toc99478716"/>
       <w:r>
         <w:rPr>
           <w:caps w:val="0"/>
@@ -8039,24 +7391,9 @@
           <w:caps w:val="0"/>
           <w:color w:val="auto"/>
         </w:rPr>
-        <w:t xml:space="preserve">CNN – </w:t>
-      </w:r>
-      <w:proofErr w:type="spellStart"/>
-      <w:r>
-        <w:rPr>
-          <w:caps w:val="0"/>
-          <w:color w:val="auto"/>
-        </w:rPr>
-        <w:t>Convolutional</w:t>
-      </w:r>
-      <w:proofErr w:type="spellEnd"/>
-      <w:r>
-        <w:rPr>
-          <w:caps w:val="0"/>
-          <w:color w:val="auto"/>
-        </w:rPr>
-        <w:t xml:space="preserve"> Neural Network</w:t>
-      </w:r>
+        <w:t>CNN – Convolutional Neural Network</w:t>
+      </w:r>
+      <w:bookmarkEnd w:id="40"/>
     </w:p>
     <w:p>
       <w:pPr>
@@ -8066,31 +7403,7 @@
         <w:tab/>
       </w:r>
       <w:r>
-        <w:t xml:space="preserve">Uma Rede Neural </w:t>
-      </w:r>
-      <w:proofErr w:type="spellStart"/>
-      <w:r>
-        <w:t>Convolucional</w:t>
-      </w:r>
-      <w:proofErr w:type="spellEnd"/>
-      <w:r>
-        <w:t xml:space="preserve"> (</w:t>
-      </w:r>
-      <w:proofErr w:type="spellStart"/>
-      <w:r>
-        <w:t>ConvNet</w:t>
-      </w:r>
-      <w:proofErr w:type="spellEnd"/>
-      <w:r>
-        <w:t xml:space="preserve"> / </w:t>
-      </w:r>
-      <w:proofErr w:type="spellStart"/>
-      <w:r>
-        <w:t>Convolutional</w:t>
-      </w:r>
-      <w:proofErr w:type="spellEnd"/>
-      <w:r>
-        <w:t xml:space="preserve"> Neural Network / CNN) é um algoritmo de Aprendizado Profundo que pode captar uma imagem de entrada, atribuir importância (pesos e vieses que podem ser aprendidos) a vários aspectos / objetos da imagem e ser capaz de diferenciar um do outro.</w:t>
+        <w:t>Uma Rede Neural Convolucional (ConvNet / Convolutional Neural Network / CNN) é um algoritmo de Aprendizado Profundo que pode captar uma imagem de entrada, atribuir importância (pesos e vieses que podem ser aprendidos) a vários aspectos / objetos da imagem e ser capaz de diferenciar um do outro.</w:t>
       </w:r>
     </w:p>
     <w:p>
@@ -8148,7 +7461,7 @@
       <w:pPr>
         <w:pStyle w:val="Legenda"/>
       </w:pPr>
-      <w:bookmarkStart w:id="41" w:name="_Toc99477997"/>
+      <w:bookmarkStart w:id="41" w:name="_Toc99478877"/>
       <w:r>
         <w:t xml:space="preserve">Figura </w:t>
       </w:r>
@@ -8171,25 +7484,18 @@
         <w:fldChar w:fldCharType="end"/>
       </w:r>
       <w:r>
-        <w:t xml:space="preserve"> – Rede Neural </w:t>
-      </w:r>
-      <w:proofErr w:type="spellStart"/>
-      <w:r>
-        <w:t>Convolucional</w:t>
-      </w:r>
-      <w:proofErr w:type="spellEnd"/>
-      <w:r>
-        <w:t xml:space="preserve"> </w:t>
-      </w:r>
-      <w:proofErr w:type="spellStart"/>
-      <w:r>
-        <w:t>DeepLearningBook</w:t>
-      </w:r>
-      <w:proofErr w:type="spellEnd"/>
-      <w:r>
-        <w:t>, 2021).</w:t>
+        <w:t xml:space="preserve"> – Rede Neural Convolucional DeepLearningBook, 2021).</w:t>
       </w:r>
       <w:bookmarkEnd w:id="41"/>
+    </w:p>
+    <w:p>
+      <w:r>
+        <w:tab/>
+        <w:t>A figura 1 representa como funciona uma rede neural</w:t>
+      </w:r>
+      <w:r>
+        <w:t>, onde se recebe uma entrada e vai passando por filtros distribuindo para outros filtros da imagem até chegar em um resultado. É como se estivesse resolvendo uma equação matemática seguindo as regras de ordem de cálculo.</w:t>
+      </w:r>
     </w:p>
     <w:p>
       <w:pPr>
@@ -8203,6 +7509,7 @@
           <w:szCs w:val="28"/>
         </w:rPr>
       </w:pPr>
+      <w:bookmarkStart w:id="42" w:name="_Toc99478717"/>
       <w:r>
         <w:rPr>
           <w:caps w:val="0"/>
@@ -8216,7 +7523,7 @@
       <w:bookmarkEnd w:id="36"/>
       <w:bookmarkEnd w:id="37"/>
       <w:bookmarkEnd w:id="38"/>
-      <w:bookmarkEnd w:id="39"/>
+      <w:bookmarkEnd w:id="42"/>
     </w:p>
     <w:p>
       <w:pPr>
@@ -8231,9 +7538,9 @@
           <w:color w:val="auto"/>
         </w:rPr>
       </w:pPr>
-      <w:bookmarkStart w:id="42" w:name="_Toc98873377"/>
-      <w:bookmarkStart w:id="43" w:name="_Toc98873484"/>
+      <w:bookmarkStart w:id="43" w:name="_Toc98873377"/>
       <w:bookmarkStart w:id="44" w:name="_Toc26991663"/>
+      <w:bookmarkStart w:id="45" w:name="_Toc99478718"/>
       <w:r>
         <w:rPr>
           <w:rFonts w:eastAsia="Times New Roman"/>
@@ -8279,16 +7586,16 @@
         </w:rPr>
         <w:t>tecnologias e ferramentas utilizadas para tornar o projeto possível.</w:t>
       </w:r>
-      <w:bookmarkEnd w:id="42"/>
       <w:bookmarkEnd w:id="43"/>
+      <w:bookmarkEnd w:id="45"/>
     </w:p>
     <w:p>
       <w:pPr>
         <w:pStyle w:val="Ttulo2"/>
         <w:spacing w:line="360" w:lineRule="auto"/>
       </w:pPr>
-      <w:bookmarkStart w:id="45" w:name="_Toc98873378"/>
-      <w:bookmarkStart w:id="46" w:name="_Toc98873485"/>
+      <w:bookmarkStart w:id="46" w:name="_Toc98873378"/>
+      <w:bookmarkStart w:id="47" w:name="_Toc99478719"/>
       <w:r>
         <w:t xml:space="preserve">3.1. </w:t>
       </w:r>
@@ -8296,8 +7603,8 @@
       <w:r>
         <w:t>Requisitos</w:t>
       </w:r>
-      <w:bookmarkEnd w:id="45"/>
       <w:bookmarkEnd w:id="46"/>
+      <w:bookmarkEnd w:id="47"/>
     </w:p>
     <w:p>
       <w:r>
@@ -8310,18 +7617,18 @@
         <w:pStyle w:val="Ttulo2"/>
         <w:spacing w:line="360" w:lineRule="auto"/>
       </w:pPr>
-      <w:bookmarkStart w:id="47" w:name="_Toc26991664"/>
-      <w:bookmarkStart w:id="48" w:name="_Toc98873379"/>
-      <w:bookmarkStart w:id="49" w:name="_Toc98873486"/>
+      <w:bookmarkStart w:id="48" w:name="_Toc26991664"/>
+      <w:bookmarkStart w:id="49" w:name="_Toc98873379"/>
+      <w:bookmarkStart w:id="50" w:name="_Toc99478720"/>
       <w:r>
         <w:t xml:space="preserve">3.2. </w:t>
       </w:r>
-      <w:bookmarkEnd w:id="47"/>
+      <w:bookmarkEnd w:id="48"/>
       <w:r>
         <w:t>Requisitos Funcionais</w:t>
       </w:r>
-      <w:bookmarkEnd w:id="48"/>
       <w:bookmarkEnd w:id="49"/>
+      <w:bookmarkEnd w:id="50"/>
     </w:p>
     <w:p>
       <w:pPr>
@@ -8348,15 +7655,7 @@
         <w:jc w:val="both"/>
       </w:pPr>
       <w:r>
-        <w:t xml:space="preserve">O sistema deve enviar informações ao aplicativo de conversas </w:t>
-      </w:r>
-      <w:proofErr w:type="spellStart"/>
-      <w:r>
-        <w:t>telegram</w:t>
-      </w:r>
-      <w:proofErr w:type="spellEnd"/>
-      <w:r>
-        <w:t>, a porcentagem de precisão detectada e as pessoas detectadas marcadas com um retângulo azul.</w:t>
+        <w:t>O sistema deve enviar informações ao aplicativo de conversas telegram, a porcentagem de precisão detectada e as pessoas detectadas marcadas com um retângulo azul.</w:t>
       </w:r>
     </w:p>
     <w:p>
@@ -8561,6 +7860,9 @@
       </w:r>
     </w:p>
     <w:p>
+      <w:pPr>
+        <w:keepNext/>
+      </w:pPr>
       <w:r>
         <w:tab/>
       </w:r>
@@ -8619,16 +7921,35 @@
       </w:r>
     </w:p>
     <w:p>
-      <w:r>
-        <w:tab/>
-      </w:r>
-      <w:r>
-        <w:tab/>
-      </w:r>
-      <w:r>
-        <w:tab/>
-        <w:t>Figura 1 Fluxograma do processo de análise.</w:t>
-      </w:r>
+      <w:pPr>
+        <w:pStyle w:val="Legenda"/>
+      </w:pPr>
+      <w:bookmarkStart w:id="51" w:name="_Toc99478878"/>
+      <w:r>
+        <w:t xml:space="preserve">Figura </w:t>
+      </w:r>
+      <w:r>
+        <w:fldChar w:fldCharType="begin"/>
+      </w:r>
+      <w:r>
+        <w:instrText xml:space="preserve"> SEQ Figura \* ARABIC </w:instrText>
+      </w:r>
+      <w:r>
+        <w:fldChar w:fldCharType="separate"/>
+      </w:r>
+      <w:r>
+        <w:rPr>
+          <w:noProof/>
+        </w:rPr>
+        <w:t>2</w:t>
+      </w:r>
+      <w:r>
+        <w:fldChar w:fldCharType="end"/>
+      </w:r>
+      <w:r>
+        <w:t xml:space="preserve"> - Fluxograma de processo de análise</w:t>
+      </w:r>
+      <w:bookmarkEnd w:id="51"/>
     </w:p>
     <w:p/>
     <w:p>
@@ -8638,23 +7959,7 @@
         <w:jc w:val="both"/>
       </w:pPr>
       <w:r>
-        <w:t xml:space="preserve">A figura 1 mostra o fluxograma geral de como deverá funcionar o programa. O sistema, por sua vez, é encarregado de criar uma conexão FTP com as câmeras </w:t>
-      </w:r>
-      <w:proofErr w:type="spellStart"/>
-      <w:r>
-        <w:t>IP’s</w:t>
-      </w:r>
-      <w:proofErr w:type="spellEnd"/>
-      <w:r>
-        <w:t xml:space="preserve">, e quando detectar um humano em uma imagem recebida e analisada, deverá ser enviado para o aplicativo </w:t>
-      </w:r>
-      <w:proofErr w:type="spellStart"/>
-      <w:r>
-        <w:t>telegram</w:t>
-      </w:r>
-      <w:proofErr w:type="spellEnd"/>
-      <w:r>
-        <w:t xml:space="preserve"> como alerta a foto e de qual câmera o dado se refere, caso não seja detectado, deverá descartar a imagem.</w:t>
+        <w:t>A figura 1 mostra o fluxograma geral de como deverá funcionar o programa. O sistema, por sua vez, é encarregado de criar uma conexão FTP com as câmeras IP’s, e quando detectar um humano em uma imagem recebida e analisada, deverá ser enviado para o aplicativo telegram como alerta a foto e de qual câmera o dado se refere, caso não seja detectado, deverá descartar a imagem.</w:t>
       </w:r>
     </w:p>
     <w:p>
@@ -8697,15 +8002,7 @@
       </w:pPr>
       <w:r>
         <w:tab/>
-        <w:t xml:space="preserve">O sistema utiliza uma conexão FTP feita através do </w:t>
-      </w:r>
-      <w:proofErr w:type="spellStart"/>
-      <w:r>
-        <w:t>Filezila</w:t>
-      </w:r>
-      <w:proofErr w:type="spellEnd"/>
-      <w:r>
-        <w:t xml:space="preserve"> disponibilizando uma pasta de acesso</w:t>
+        <w:t>O sistema utiliza uma conexão FTP feita através do Filezila disponibilizando uma pasta de acesso</w:t>
       </w:r>
       <w:r>
         <w:t>.</w:t>
@@ -8740,31 +8037,11 @@
         <w:t>A análise necessita de duas tecnologias para ser completada</w:t>
       </w:r>
       <w:r>
-        <w:t xml:space="preserve">, a primeira será o método de detecção YOLO, ele é uma metodologia de IA </w:t>
-      </w:r>
-      <w:proofErr w:type="spellStart"/>
-      <w:r>
-        <w:t>convolucional</w:t>
-      </w:r>
-      <w:proofErr w:type="spellEnd"/>
-      <w:r>
-        <w:t xml:space="preserve"> que possui uma base de dados, a segunda será o </w:t>
-      </w:r>
-      <w:proofErr w:type="spellStart"/>
-      <w:r>
-        <w:t>OpenCV</w:t>
-      </w:r>
-      <w:proofErr w:type="spellEnd"/>
-      <w:r>
-        <w:t xml:space="preserve"> que irá utilizar esse método YOLO para fazer a detecção. O motivo do uso de </w:t>
-      </w:r>
-      <w:proofErr w:type="spellStart"/>
-      <w:r>
-        <w:t>OpenCV</w:t>
-      </w:r>
-      <w:proofErr w:type="spellEnd"/>
-      <w:r>
-        <w:t xml:space="preserve"> é devido a sua alta otimização em processadores INTEL e integração com CUDA (API de conexão com placas de vídeo NVIDIA).</w:t>
+        <w:t xml:space="preserve">, a primeira será o método de detecção YOLO, ele é uma metodologia de IA convolucional que possui uma base de dados, a segunda será o OpenCV que irá utilizar esse método YOLO para fazer a </w:t>
+      </w:r>
+      <w:r>
+        <w:lastRenderedPageBreak/>
+        <w:t>detecção. O motivo do uso de OpenCV é devido a sua alta otimização em processadores INTEL e integração com CUDA (API de conexão com placas de vídeo NVIDIA).</w:t>
       </w:r>
     </w:p>
     <w:p>
@@ -8773,16 +8050,7 @@
         <w:jc w:val="both"/>
       </w:pPr>
       <w:r>
-        <w:lastRenderedPageBreak/>
-        <w:t xml:space="preserve">A biblioteca </w:t>
-      </w:r>
-      <w:proofErr w:type="spellStart"/>
-      <w:r>
-        <w:t>OpenCV</w:t>
-      </w:r>
-      <w:proofErr w:type="spellEnd"/>
-      <w:r>
-        <w:t xml:space="preserve"> possui diversos algoritmos em C++ que viabilizam (OPENCV,</w:t>
+        <w:t>A biblioteca OpenCV possui diversos algoritmos em C++ que viabilizam (OPENCV,</w:t>
       </w:r>
     </w:p>
     <w:p>
@@ -8806,15 +8074,7 @@
         <w:jc w:val="both"/>
       </w:pPr>
       <w:r>
-        <w:t xml:space="preserve">Captura de imagens: é possível através da </w:t>
-      </w:r>
-      <w:proofErr w:type="spellStart"/>
-      <w:r>
-        <w:t>OpenCV</w:t>
-      </w:r>
-      <w:proofErr w:type="spellEnd"/>
-      <w:r>
-        <w:t xml:space="preserve"> acessar câmeras embutidas, USB ou até Câmeras IP, e através destas obter imagens (também chamado de quadros);</w:t>
+        <w:t>Captura de imagens: é possível através da OpenCV acessar câmeras embutidas, USB ou até Câmeras IP, e através destas obter imagens (também chamado de quadros);</w:t>
       </w:r>
     </w:p>
     <w:p>
@@ -8856,23 +8116,7 @@
         <w:jc w:val="both"/>
       </w:pPr>
       <w:r>
-        <w:t xml:space="preserve">Reconhecimento facial: a </w:t>
-      </w:r>
-      <w:proofErr w:type="spellStart"/>
-      <w:r>
-        <w:t>OpenCV</w:t>
-      </w:r>
-      <w:proofErr w:type="spellEnd"/>
-      <w:r>
-        <w:t xml:space="preserve"> possui uma classe dedicada a esta atividade, denominada </w:t>
-      </w:r>
-      <w:proofErr w:type="spellStart"/>
-      <w:r>
-        <w:t>FaceRecognizer</w:t>
-      </w:r>
-      <w:proofErr w:type="spellEnd"/>
-      <w:r>
-        <w:t>, que faz a previsão de uma determinada face baseada em imagens armazenadas em banco de dados.</w:t>
+        <w:t>Reconhecimento facial: a OpenCV possui uma classe dedicada a esta atividade, denominada FaceRecognizer, que faz a previsão de uma determinada face baseada em imagens armazenadas em banco de dados.</w:t>
       </w:r>
     </w:p>
     <w:p>
@@ -8928,7 +8172,7 @@
         <w:pStyle w:val="Legenda"/>
         <w:jc w:val="both"/>
       </w:pPr>
-      <w:bookmarkStart w:id="50" w:name="_Toc99477998"/>
+      <w:bookmarkStart w:id="52" w:name="_Toc99478879"/>
       <w:r>
         <w:t xml:space="preserve">Figura </w:t>
       </w:r>
@@ -8945,7 +8189,7 @@
         <w:rPr>
           <w:noProof/>
         </w:rPr>
-        <w:t>2</w:t>
+        <w:t>3</w:t>
       </w:r>
       <w:r>
         <w:fldChar w:fldCharType="end"/>
@@ -8953,7 +8197,7 @@
       <w:r>
         <w:t xml:space="preserve"> – Processo de análise em Python com OpenCV2</w:t>
       </w:r>
-      <w:bookmarkEnd w:id="50"/>
+      <w:bookmarkEnd w:id="52"/>
     </w:p>
     <w:p>
       <w:pPr>
@@ -8985,7 +8229,13 @@
         <w:jc w:val="both"/>
       </w:pPr>
       <w:r>
-        <w:t>A figura 2 mostra como é feito o processo de análise da imagem em linguagem de programação.</w:t>
+        <w:t xml:space="preserve">A figura </w:t>
+      </w:r>
+      <w:r>
+        <w:t>3</w:t>
+      </w:r>
+      <w:r>
+        <w:t xml:space="preserve"> mostra como é feito o processo de análise da imagem em linguagem de programação.</w:t>
       </w:r>
     </w:p>
     <w:p>
@@ -9005,6 +8255,7 @@
         <w:jc w:val="both"/>
       </w:pPr>
       <w:r>
+        <w:lastRenderedPageBreak/>
         <w:t xml:space="preserve">Linha 20 - Define qual será a cor utilizada no retângulo de marcação quando detectar uma pessoa. </w:t>
       </w:r>
     </w:p>
@@ -9015,7 +8266,6 @@
         <w:jc w:val="both"/>
       </w:pPr>
       <w:r>
-        <w:lastRenderedPageBreak/>
         <w:t>Linha 22 - Representa a configuração dos parâmetros de escala da imagem, como por exemplo, altura e comprimento.</w:t>
       </w:r>
     </w:p>
@@ -9074,20 +8324,83 @@
     </w:p>
     <w:p>
       <w:pPr>
+        <w:keepNext/>
         <w:spacing w:line="360" w:lineRule="auto"/>
         <w:ind w:left="0"/>
         <w:jc w:val="both"/>
       </w:pPr>
-    </w:p>
-    <w:p>
-      <w:pPr>
-        <w:spacing w:line="360" w:lineRule="auto"/>
-        <w:ind w:left="0"/>
+      <w:r>
+        <w:rPr>
+          <w:noProof/>
+        </w:rPr>
+        <w:drawing>
+          <wp:inline distT="0" distB="0" distL="0" distR="0" wp14:anchorId="7704A394" wp14:editId="136EF5B7">
+            <wp:extent cx="5760720" cy="5760720"/>
+            <wp:effectExtent l="0" t="0" r="0" b="0"/>
+            <wp:docPr id="2" name="Imagem 2"/>
+            <wp:cNvGraphicFramePr>
+              <a:graphicFrameLocks xmlns:a="http://schemas.openxmlformats.org/drawingml/2006/main" noChangeAspect="1"/>
+            </wp:cNvGraphicFramePr>
+            <a:graphic xmlns:a="http://schemas.openxmlformats.org/drawingml/2006/main">
+              <a:graphicData uri="http://schemas.openxmlformats.org/drawingml/2006/picture">
+                <pic:pic xmlns:pic="http://schemas.openxmlformats.org/drawingml/2006/picture">
+                  <pic:nvPicPr>
+                    <pic:cNvPr id="2" name="Imagem 2"/>
+                    <pic:cNvPicPr/>
+                  </pic:nvPicPr>
+                  <pic:blipFill>
+                    <a:blip r:embed="rId18"/>
+                    <a:stretch>
+                      <a:fillRect/>
+                    </a:stretch>
+                  </pic:blipFill>
+                  <pic:spPr>
+                    <a:xfrm>
+                      <a:off x="0" y="0"/>
+                      <a:ext cx="5760720" cy="5760720"/>
+                    </a:xfrm>
+                    <a:prstGeom prst="rect">
+                      <a:avLst/>
+                    </a:prstGeom>
+                  </pic:spPr>
+                </pic:pic>
+              </a:graphicData>
+            </a:graphic>
+          </wp:inline>
+        </w:drawing>
+      </w:r>
+    </w:p>
+    <w:p>
+      <w:pPr>
+        <w:pStyle w:val="Legenda"/>
         <w:jc w:val="both"/>
       </w:pPr>
-      <w:r>
-        <w:t xml:space="preserve"> </w:t>
-      </w:r>
+      <w:bookmarkStart w:id="53" w:name="_Toc99478880"/>
+      <w:r>
+        <w:t xml:space="preserve">Figura </w:t>
+      </w:r>
+      <w:r>
+        <w:fldChar w:fldCharType="begin"/>
+      </w:r>
+      <w:r>
+        <w:instrText xml:space="preserve"> SEQ Figura \* ARABIC </w:instrText>
+      </w:r>
+      <w:r>
+        <w:fldChar w:fldCharType="separate"/>
+      </w:r>
+      <w:r>
+        <w:rPr>
+          <w:noProof/>
+        </w:rPr>
+        <w:t>4</w:t>
+      </w:r>
+      <w:r>
+        <w:fldChar w:fldCharType="end"/>
+      </w:r>
+      <w:r>
+        <w:t xml:space="preserve"> - Resultado obtido após processamento de imagem</w:t>
+      </w:r>
+      <w:bookmarkEnd w:id="53"/>
     </w:p>
     <w:p>
       <w:pPr>
@@ -9100,9 +8413,9 @@
           <w:szCs w:val="28"/>
         </w:rPr>
       </w:pPr>
-      <w:bookmarkStart w:id="51" w:name="_Toc483916793"/>
-      <w:bookmarkStart w:id="52" w:name="_Toc483916838"/>
-      <w:bookmarkStart w:id="53" w:name="_Toc26991665"/>
+      <w:bookmarkStart w:id="54" w:name="_Toc483916793"/>
+      <w:bookmarkStart w:id="55" w:name="_Toc483916838"/>
+      <w:bookmarkStart w:id="56" w:name="_Toc26991665"/>
       <w:r>
         <w:rPr>
           <w:caps w:val="0"/>
@@ -9112,8 +8425,8 @@
         <w:lastRenderedPageBreak/>
         <w:t xml:space="preserve"> </w:t>
       </w:r>
-      <w:bookmarkStart w:id="54" w:name="_Toc98873380"/>
-      <w:bookmarkStart w:id="55" w:name="_Toc98873487"/>
+      <w:bookmarkStart w:id="57" w:name="_Toc98873380"/>
+      <w:bookmarkStart w:id="58" w:name="_Toc99478721"/>
       <w:r>
         <w:rPr>
           <w:caps w:val="0"/>
@@ -9130,11 +8443,11 @@
         </w:rPr>
         <w:t>RESULTADOS</w:t>
       </w:r>
-      <w:bookmarkEnd w:id="51"/>
-      <w:bookmarkEnd w:id="52"/>
-      <w:bookmarkEnd w:id="53"/>
       <w:bookmarkEnd w:id="54"/>
       <w:bookmarkEnd w:id="55"/>
+      <w:bookmarkEnd w:id="56"/>
+      <w:bookmarkEnd w:id="57"/>
+      <w:bookmarkEnd w:id="58"/>
     </w:p>
     <w:p>
       <w:pPr>
@@ -9178,9 +8491,11 @@
         </w:numPr>
         <w:spacing w:line="360" w:lineRule="auto"/>
       </w:pPr>
+      <w:bookmarkStart w:id="59" w:name="_Toc99478722"/>
       <w:r>
         <w:t>Resultados Técnicos</w:t>
       </w:r>
+      <w:bookmarkEnd w:id="59"/>
     </w:p>
     <w:p>
       <w:pPr>
@@ -9192,15 +8507,7 @@
         <w:t>O processamento final chegou a ser 15 imagens por segundo</w:t>
       </w:r>
       <w:r>
-        <w:t xml:space="preserve"> em um ambiente com 8 gigabyte de memória </w:t>
-      </w:r>
-      <w:proofErr w:type="spellStart"/>
-      <w:r>
-        <w:t>ram</w:t>
-      </w:r>
-      <w:proofErr w:type="spellEnd"/>
-      <w:r>
-        <w:t xml:space="preserve"> e um CPU I5 7600.</w:t>
+        <w:t xml:space="preserve"> em um ambiente com 8 gigabyte de memória ram e um CPU I5 7600.</w:t>
       </w:r>
     </w:p>
     <w:p>
@@ -9210,15 +8517,7 @@
         <w:ind w:firstLine="709"/>
       </w:pPr>
       <w:r>
-        <w:t xml:space="preserve">O processamento final chegou a ser 25 imagens por segundo em um ambiente com 8 gigabyte de memória </w:t>
-      </w:r>
-      <w:proofErr w:type="spellStart"/>
-      <w:r>
-        <w:t>ram</w:t>
-      </w:r>
-      <w:proofErr w:type="spellEnd"/>
-      <w:r>
-        <w:t xml:space="preserve"> e uma placa de vídeo GFORCE 750 TI.</w:t>
+        <w:t>O processamento final chegou a ser 25 imagens por segundo em um ambiente com 8 gigabyte de memória ram e uma placa de vídeo GFORCE 750 TI.</w:t>
       </w:r>
     </w:p>
     <w:p>
@@ -9227,18 +8526,18 @@
         <w:spacing w:line="360" w:lineRule="auto"/>
         <w:ind w:firstLine="421"/>
       </w:pPr>
-      <w:bookmarkStart w:id="56" w:name="_Toc26991667"/>
-      <w:bookmarkStart w:id="57" w:name="_Toc98873382"/>
-      <w:bookmarkStart w:id="58" w:name="_Toc98873489"/>
+      <w:bookmarkStart w:id="60" w:name="_Toc26991667"/>
+      <w:bookmarkStart w:id="61" w:name="_Toc98873382"/>
+      <w:bookmarkStart w:id="62" w:name="_Toc99478723"/>
       <w:r>
         <w:t xml:space="preserve">4.2. </w:t>
       </w:r>
-      <w:bookmarkEnd w:id="56"/>
-      <w:bookmarkEnd w:id="57"/>
-      <w:bookmarkEnd w:id="58"/>
+      <w:bookmarkEnd w:id="60"/>
+      <w:bookmarkEnd w:id="61"/>
       <w:r>
         <w:t>Aprendizagens</w:t>
       </w:r>
+      <w:bookmarkEnd w:id="62"/>
     </w:p>
     <w:p>
       <w:pPr>
@@ -9247,15 +8546,7 @@
         <w:ind w:firstLine="709"/>
       </w:pPr>
       <w:r>
-        <w:t xml:space="preserve">Toda rede neural </w:t>
-      </w:r>
-      <w:proofErr w:type="spellStart"/>
-      <w:r>
-        <w:t>convolucional</w:t>
-      </w:r>
-      <w:proofErr w:type="spellEnd"/>
-      <w:r>
-        <w:t xml:space="preserve"> deve ser treinada com muitos dados de forma assertiva aos pontos falsos e verdadeiros.</w:t>
+        <w:t>Toda rede neural convolucional deve ser treinada com muitos dados de forma assertiva aos pontos falsos e verdadeiros.</w:t>
       </w:r>
     </w:p>
     <w:p>
@@ -9264,13 +8555,8 @@
         <w:spacing w:line="360" w:lineRule="auto"/>
         <w:ind w:firstLine="709"/>
       </w:pPr>
-      <w:proofErr w:type="spellStart"/>
-      <w:r>
-        <w:t>OpenCV</w:t>
-      </w:r>
-      <w:proofErr w:type="spellEnd"/>
-      <w:r>
-        <w:t xml:space="preserve"> é uma ótima biblioteca para utilização das redes neurais YOLO além de fornecer muitas funcionalidades de tratamento de imagens.</w:t>
+      <w:r>
+        <w:t>OpenCV é uma ótima biblioteca para utilização das redes neurais YOLO além de fornecer muitas funcionalidades de tratamento de imagens.</w:t>
       </w:r>
     </w:p>
     <w:p>
@@ -9292,12 +8578,12 @@
           <w:szCs w:val="28"/>
         </w:rPr>
       </w:pPr>
-      <w:bookmarkStart w:id="59" w:name="_Toc483916794"/>
-      <w:bookmarkStart w:id="60" w:name="_Toc483916839"/>
-      <w:bookmarkStart w:id="61" w:name="_Toc26991668"/>
-      <w:bookmarkStart w:id="62" w:name="_Toc98873383"/>
-      <w:bookmarkStart w:id="63" w:name="_Toc98873490"/>
-      <w:bookmarkStart w:id="64" w:name="_Toc118654510"/>
+      <w:bookmarkStart w:id="63" w:name="_Toc483916794"/>
+      <w:bookmarkStart w:id="64" w:name="_Toc483916839"/>
+      <w:bookmarkStart w:id="65" w:name="_Toc26991668"/>
+      <w:bookmarkStart w:id="66" w:name="_Toc98873383"/>
+      <w:bookmarkStart w:id="67" w:name="_Toc118654510"/>
+      <w:bookmarkStart w:id="68" w:name="_Toc99478724"/>
       <w:r>
         <w:rPr>
           <w:caps w:val="0"/>
@@ -9307,8 +8593,8 @@
         <w:lastRenderedPageBreak/>
         <w:t>5. C</w:t>
       </w:r>
-      <w:bookmarkEnd w:id="59"/>
-      <w:bookmarkEnd w:id="60"/>
+      <w:bookmarkEnd w:id="63"/>
+      <w:bookmarkEnd w:id="64"/>
       <w:r>
         <w:rPr>
           <w:caps w:val="0"/>
@@ -9333,9 +8619,9 @@
         </w:rPr>
         <w:t>S</w:t>
       </w:r>
-      <w:bookmarkEnd w:id="61"/>
-      <w:bookmarkEnd w:id="62"/>
-      <w:bookmarkEnd w:id="63"/>
+      <w:bookmarkEnd w:id="65"/>
+      <w:bookmarkEnd w:id="66"/>
+      <w:bookmarkEnd w:id="68"/>
     </w:p>
     <w:p>
       <w:pPr>
@@ -9359,13 +8645,7 @@
         <w:jc w:val="both"/>
       </w:pPr>
       <w:r>
-        <w:t>desenvolvimento do trabalho, experiências, conclusões, assim como sugestões para trabalhos</w:t>
-      </w:r>
-      <w:r>
-        <w:t xml:space="preserve"> </w:t>
-      </w:r>
-      <w:r>
-        <w:t>futuros.</w:t>
+        <w:t>desenvolvimento do trabalho, experiências, conclusões, assim como sugestões para trabalhos futuros.</w:t>
       </w:r>
     </w:p>
     <w:p>
@@ -9373,9 +8653,9 @@
         <w:pStyle w:val="Ttulo2"/>
         <w:spacing w:line="360" w:lineRule="auto"/>
       </w:pPr>
-      <w:bookmarkStart w:id="65" w:name="_Toc26991669"/>
-      <w:bookmarkStart w:id="66" w:name="_Toc98873384"/>
-      <w:bookmarkStart w:id="67" w:name="_Toc98873491"/>
+      <w:bookmarkStart w:id="69" w:name="_Toc26991669"/>
+      <w:bookmarkStart w:id="70" w:name="_Toc98873384"/>
+      <w:bookmarkStart w:id="71" w:name="_Toc99478725"/>
       <w:r>
         <w:t>5</w:t>
       </w:r>
@@ -9385,9 +8665,9 @@
       <w:r>
         <w:t>Contribuições</w:t>
       </w:r>
-      <w:bookmarkEnd w:id="65"/>
-      <w:bookmarkEnd w:id="66"/>
-      <w:bookmarkEnd w:id="67"/>
+      <w:bookmarkEnd w:id="69"/>
+      <w:bookmarkEnd w:id="70"/>
+      <w:bookmarkEnd w:id="71"/>
     </w:p>
     <w:p>
       <w:pPr>
@@ -9400,15 +8680,7 @@
         <w:t>seção deverão</w:t>
       </w:r>
       <w:r>
-        <w:t xml:space="preserve"> ser listadas as contribuições do trabalho, experiências e dificuldades </w:t>
-      </w:r>
-      <w:proofErr w:type="gramStart"/>
-      <w:r>
-        <w:t>dos autor</w:t>
-      </w:r>
-      <w:proofErr w:type="gramEnd"/>
-      <w:r>
-        <w:t xml:space="preserve"> no decorrer do trabalho.</w:t>
+        <w:t xml:space="preserve"> ser listadas as contribuições do trabalho, experiências e dificuldades dos autor no decorrer do trabalho.</w:t>
       </w:r>
     </w:p>
     <w:p/>
@@ -9417,9 +8689,9 @@
         <w:pStyle w:val="Ttulo2"/>
         <w:spacing w:line="360" w:lineRule="auto"/>
       </w:pPr>
-      <w:bookmarkStart w:id="68" w:name="_Toc26991670"/>
-      <w:bookmarkStart w:id="69" w:name="_Toc98873385"/>
-      <w:bookmarkStart w:id="70" w:name="_Toc98873492"/>
+      <w:bookmarkStart w:id="72" w:name="_Toc26991670"/>
+      <w:bookmarkStart w:id="73" w:name="_Toc98873385"/>
+      <w:bookmarkStart w:id="74" w:name="_Toc99478726"/>
       <w:r>
         <w:t>5.2</w:t>
       </w:r>
@@ -9429,9 +8701,9 @@
       <w:r>
         <w:t>Trabalho Futuros</w:t>
       </w:r>
-      <w:bookmarkEnd w:id="68"/>
-      <w:bookmarkEnd w:id="69"/>
-      <w:bookmarkEnd w:id="70"/>
+      <w:bookmarkEnd w:id="72"/>
+      <w:bookmarkEnd w:id="73"/>
+      <w:bookmarkEnd w:id="74"/>
     </w:p>
     <w:p>
       <w:pPr>
@@ -9463,11 +8735,11 @@
           <w:szCs w:val="28"/>
         </w:rPr>
       </w:pPr>
-      <w:bookmarkStart w:id="71" w:name="_Toc26991671"/>
-      <w:bookmarkStart w:id="72" w:name="_Toc98873386"/>
-      <w:bookmarkStart w:id="73" w:name="_Toc98873493"/>
-      <w:bookmarkStart w:id="74" w:name="_Toc483916795"/>
-      <w:bookmarkStart w:id="75" w:name="_Toc483916840"/>
+      <w:bookmarkStart w:id="75" w:name="_Toc26991671"/>
+      <w:bookmarkStart w:id="76" w:name="_Toc98873386"/>
+      <w:bookmarkStart w:id="77" w:name="_Toc483916795"/>
+      <w:bookmarkStart w:id="78" w:name="_Toc483916840"/>
+      <w:bookmarkStart w:id="79" w:name="_Toc99478727"/>
       <w:r>
         <w:rPr>
           <w:caps w:val="0"/>
@@ -9485,9 +8757,9 @@
         </w:rPr>
         <w:t>REFERÊNCIAS</w:t>
       </w:r>
-      <w:bookmarkEnd w:id="71"/>
-      <w:bookmarkEnd w:id="72"/>
-      <w:bookmarkEnd w:id="73"/>
+      <w:bookmarkEnd w:id="75"/>
+      <w:bookmarkEnd w:id="76"/>
+      <w:bookmarkEnd w:id="79"/>
       <w:r>
         <w:rPr>
           <w:caps w:val="0"/>
@@ -9496,9 +8768,9 @@
         </w:rPr>
         <w:t xml:space="preserve"> </w:t>
       </w:r>
-      <w:bookmarkEnd w:id="64"/>
-      <w:bookmarkEnd w:id="74"/>
-      <w:bookmarkEnd w:id="75"/>
+      <w:bookmarkEnd w:id="67"/>
+      <w:bookmarkEnd w:id="77"/>
+      <w:bookmarkEnd w:id="78"/>
     </w:p>
     <w:p>
       <w:pPr>
@@ -9508,8 +8780,8 @@
           <w:highlight w:val="yellow"/>
         </w:rPr>
       </w:pPr>
-      <w:bookmarkStart w:id="76" w:name="OLE_LINK1"/>
-      <w:bookmarkStart w:id="77" w:name="OLE_LINK2"/>
+      <w:bookmarkStart w:id="80" w:name="OLE_LINK1"/>
+      <w:bookmarkStart w:id="81" w:name="OLE_LINK2"/>
       <w:r>
         <w:rPr>
           <w:highlight w:val="yellow"/>
@@ -9641,25 +8913,7 @@
           <w:bCs/>
           <w:highlight w:val="yellow"/>
         </w:rPr>
-        <w:t xml:space="preserve">Apresentação e Definição sobre o que é </w:t>
-      </w:r>
-      <w:proofErr w:type="spellStart"/>
-      <w:r>
-        <w:rPr>
-          <w:b/>
-          <w:bCs/>
-          <w:highlight w:val="yellow"/>
-        </w:rPr>
-        <w:t>Machine</w:t>
-      </w:r>
-      <w:proofErr w:type="spellEnd"/>
-      <w:r>
-        <w:rPr>
-          <w:b/>
-          <w:bCs/>
-          <w:highlight w:val="yellow"/>
-        </w:rPr>
-        <w:t xml:space="preserve"> Learning.</w:t>
+        <w:t>Apresentação e Definição sobre o que é Machine Learning.</w:t>
       </w:r>
       <w:r>
         <w:rPr>
@@ -9700,25 +8954,7 @@
           <w:bCs/>
           <w:highlight w:val="yellow"/>
         </w:rPr>
-        <w:t xml:space="preserve">Apresentação e Definição sobre o que é </w:t>
-      </w:r>
-      <w:proofErr w:type="spellStart"/>
-      <w:r>
-        <w:rPr>
-          <w:b/>
-          <w:bCs/>
-          <w:highlight w:val="yellow"/>
-        </w:rPr>
-        <w:t>Deep</w:t>
-      </w:r>
-      <w:proofErr w:type="spellEnd"/>
-      <w:r>
-        <w:rPr>
-          <w:b/>
-          <w:bCs/>
-          <w:highlight w:val="yellow"/>
-        </w:rPr>
-        <w:t xml:space="preserve"> Learning.</w:t>
+        <w:t>Apresentação e Definição sobre o que é Deep Learning.</w:t>
       </w:r>
       <w:r>
         <w:rPr>
@@ -9781,8 +9017,8 @@
         </w:rPr>
         <w:t>https://iaexpert.academy/2020/10/13/deteccao-de-objetos-com-yolo-uma-abordagem-moderna/</w:t>
       </w:r>
-      <w:bookmarkEnd w:id="76"/>
-      <w:bookmarkEnd w:id="77"/>
+      <w:bookmarkEnd w:id="80"/>
+      <w:bookmarkEnd w:id="81"/>
     </w:p>
     <w:p>
       <w:pPr>
@@ -9796,7 +9032,7 @@
         </w:rPr>
       </w:pPr>
     </w:p>
-    <w:bookmarkEnd w:id="40"/>
+    <w:bookmarkEnd w:id="39"/>
     <w:p>
       <w:pPr>
         <w:pStyle w:val="Corpodetexto"/>
@@ -10029,7 +9265,7 @@
         <v:path o:extrusionok="f" gradientshapeok="t" o:connecttype="rect"/>
         <o:lock v:ext="edit" aspectratio="t"/>
       </v:shapetype>
-      <v:shape id="_x0000_i1102" type="#_x0000_t75" style="width:3in;height:3in" o:bullet="t">
+      <v:shape id="_x0000_i1067" type="#_x0000_t75" style="width:3in;height:3in" o:bullet="t">
         <v:imagedata r:id="rId1" o:title=""/>
       </v:shape>
     </w:pict>

</xml_diff>